<commit_message>
updated test cases and report
</commit_message>
<xml_diff>
--- a/DOCX/test_cases_final.docx
+++ b/DOCX/test_cases_final.docx
@@ -913,26 +913,1225 @@
         <w:rPr>
           <w:b/>
           <w:sz w:val="24"/>
+          <w:highlight w:val="lightGray"/>
         </w:rPr>
       </w:pPr>
       <w:r>
         <w:rPr>
           <w:b/>
           <w:sz w:val="24"/>
-        </w:rPr>
-        <w:t>Тест кейс «</w:t>
-      </w:r>
-      <w:r>
+          <w:highlight w:val="lightGray"/>
+        </w:rPr>
+        <w:t>Тест кейс «Успешная регистрация»</w:t>
+      </w:r>
+    </w:p>
+    <w:p>
+      <w:pPr>
+        <w:rPr>
+          <w:highlight w:val="lightGray"/>
+        </w:rPr>
+      </w:pPr>
+      <w:r>
+        <w:rPr>
+          <w:highlight w:val="lightGray"/>
+          <w:lang w:val="en-US"/>
+        </w:rPr>
+        <w:t>ID</w:t>
+      </w:r>
+      <w:r>
+        <w:rPr>
+          <w:highlight w:val="lightGray"/>
+        </w:rPr>
+        <w:t xml:space="preserve"> 101</w:t>
+      </w:r>
+    </w:p>
+    <w:p>
+      <w:pPr>
+        <w:rPr>
+          <w:highlight w:val="lightGray"/>
+          <w:u w:val="single"/>
+        </w:rPr>
+      </w:pPr>
+      <w:r>
+        <w:rPr>
+          <w:highlight w:val="lightGray"/>
+          <w:u w:val="single"/>
+        </w:rPr>
+        <w:t>Предусловия</w:t>
+      </w:r>
+    </w:p>
+    <w:p>
+      <w:pPr>
+        <w:rPr>
+          <w:highlight w:val="lightGray"/>
+        </w:rPr>
+      </w:pPr>
+      <w:r>
+        <w:rPr>
+          <w:highlight w:val="lightGray"/>
+        </w:rPr>
+        <w:t>Установить приложение</w:t>
+      </w:r>
+    </w:p>
+    <w:p>
+      <w:pPr>
+        <w:rPr>
+          <w:highlight w:val="lightGray"/>
+          <w:u w:val="single"/>
+        </w:rPr>
+      </w:pPr>
+      <w:r>
+        <w:rPr>
+          <w:highlight w:val="lightGray"/>
+          <w:u w:val="single"/>
+        </w:rPr>
+        <w:t>Шаги</w:t>
+      </w:r>
+    </w:p>
+    <w:tbl>
+      <w:tblPr>
+        <w:tblStyle w:val="a3"/>
+        <w:tblW w:w="0" w:type="auto"/>
+        <w:tblBorders>
+          <w:top w:val="none" w:sz="0" w:space="0" w:color="auto"/>
+          <w:left w:val="none" w:sz="0" w:space="0" w:color="auto"/>
+          <w:bottom w:val="none" w:sz="0" w:space="0" w:color="auto"/>
+          <w:right w:val="none" w:sz="0" w:space="0" w:color="auto"/>
+          <w:insideH w:val="none" w:sz="0" w:space="0" w:color="auto"/>
+          <w:insideV w:val="none" w:sz="0" w:space="0" w:color="auto"/>
+        </w:tblBorders>
+        <w:tblLook w:val="04A0"/>
+      </w:tblPr>
+      <w:tblGrid>
+        <w:gridCol w:w="442"/>
+        <w:gridCol w:w="4564"/>
+        <w:gridCol w:w="4565"/>
+      </w:tblGrid>
+      <w:tr>
+        <w:tc>
+          <w:tcPr>
+            <w:tcW w:w="442" w:type="dxa"/>
+          </w:tcPr>
+          <w:p>
+            <w:pPr>
+              <w:rPr>
+                <w:highlight w:val="lightGray"/>
+                <w:lang w:val="en-US"/>
+              </w:rPr>
+            </w:pPr>
+            <w:r>
+              <w:rPr>
+                <w:highlight w:val="lightGray"/>
+              </w:rPr>
+              <w:lastRenderedPageBreak/>
+              <w:t>№</w:t>
+            </w:r>
+          </w:p>
+        </w:tc>
+        <w:tc>
+          <w:tcPr>
+            <w:tcW w:w="4564" w:type="dxa"/>
+          </w:tcPr>
+          <w:p>
+            <w:pPr>
+              <w:rPr>
+                <w:highlight w:val="lightGray"/>
+              </w:rPr>
+            </w:pPr>
+            <w:r>
+              <w:rPr>
+                <w:highlight w:val="lightGray"/>
+              </w:rPr>
+              <w:t>Действие</w:t>
+            </w:r>
+          </w:p>
+        </w:tc>
+        <w:tc>
+          <w:tcPr>
+            <w:tcW w:w="4565" w:type="dxa"/>
+          </w:tcPr>
+          <w:p>
+            <w:pPr>
+              <w:rPr>
+                <w:highlight w:val="lightGray"/>
+              </w:rPr>
+            </w:pPr>
+            <w:r>
+              <w:rPr>
+                <w:highlight w:val="lightGray"/>
+              </w:rPr>
+              <w:t>Ожидаемый результат</w:t>
+            </w:r>
+          </w:p>
+        </w:tc>
+      </w:tr>
+      <w:tr>
+        <w:tc>
+          <w:tcPr>
+            <w:tcW w:w="442" w:type="dxa"/>
+          </w:tcPr>
+          <w:p>
+            <w:pPr>
+              <w:rPr>
+                <w:highlight w:val="lightGray"/>
+              </w:rPr>
+            </w:pPr>
+            <w:r>
+              <w:rPr>
+                <w:highlight w:val="lightGray"/>
+              </w:rPr>
+              <w:t>1</w:t>
+            </w:r>
+          </w:p>
+        </w:tc>
+        <w:tc>
+          <w:tcPr>
+            <w:tcW w:w="4564" w:type="dxa"/>
+          </w:tcPr>
+          <w:p>
+            <w:pPr>
+              <w:rPr>
+                <w:highlight w:val="lightGray"/>
+              </w:rPr>
+            </w:pPr>
+            <w:r>
+              <w:rPr>
+                <w:highlight w:val="lightGray"/>
+              </w:rPr>
+              <w:t>Запустить приложение</w:t>
+            </w:r>
+          </w:p>
+          <w:p>
+            <w:pPr>
+              <w:rPr>
+                <w:highlight w:val="lightGray"/>
+              </w:rPr>
+            </w:pPr>
+            <w:r>
+              <w:rPr>
+                <w:highlight w:val="lightGray"/>
+              </w:rPr>
+              <w:t>Выбрать регистрацию</w:t>
+            </w:r>
+          </w:p>
+        </w:tc>
+        <w:tc>
+          <w:tcPr>
+            <w:tcW w:w="4565" w:type="dxa"/>
+          </w:tcPr>
+          <w:p>
+            <w:pPr>
+              <w:rPr>
+                <w:highlight w:val="lightGray"/>
+              </w:rPr>
+            </w:pPr>
+            <w:r>
+              <w:rPr>
+                <w:highlight w:val="lightGray"/>
+              </w:rPr>
+              <w:t xml:space="preserve">Отобразилась форма для регистрации с полями для ввода </w:t>
+            </w:r>
+          </w:p>
+          <w:p>
+            <w:pPr>
+              <w:pStyle w:val="a4"/>
+              <w:numPr>
+                <w:ilvl w:val="0"/>
+                <w:numId w:val="8"/>
+              </w:numPr>
+              <w:rPr>
+                <w:highlight w:val="lightGray"/>
+              </w:rPr>
+            </w:pPr>
+            <w:r>
+              <w:rPr>
+                <w:highlight w:val="lightGray"/>
+                <w:lang w:val="en-US"/>
+              </w:rPr>
+              <w:t>Google</w:t>
+            </w:r>
+            <w:r>
+              <w:rPr>
+                <w:highlight w:val="lightGray"/>
+              </w:rPr>
+              <w:t xml:space="preserve"> почта</w:t>
+            </w:r>
+          </w:p>
+          <w:p>
+            <w:pPr>
+              <w:pStyle w:val="a4"/>
+              <w:numPr>
+                <w:ilvl w:val="0"/>
+                <w:numId w:val="8"/>
+              </w:numPr>
+              <w:rPr>
+                <w:highlight w:val="lightGray"/>
+              </w:rPr>
+            </w:pPr>
+            <w:r>
+              <w:rPr>
+                <w:highlight w:val="lightGray"/>
+              </w:rPr>
+              <w:t>Номер телефона</w:t>
+            </w:r>
+          </w:p>
+          <w:p>
+            <w:pPr>
+              <w:pStyle w:val="a4"/>
+              <w:numPr>
+                <w:ilvl w:val="0"/>
+                <w:numId w:val="8"/>
+              </w:numPr>
+              <w:rPr>
+                <w:highlight w:val="lightGray"/>
+              </w:rPr>
+            </w:pPr>
+            <w:r>
+              <w:rPr>
+                <w:highlight w:val="lightGray"/>
+              </w:rPr>
+              <w:t>Пароль</w:t>
+            </w:r>
+          </w:p>
+        </w:tc>
+      </w:tr>
+      <w:tr>
+        <w:tc>
+          <w:tcPr>
+            <w:tcW w:w="442" w:type="dxa"/>
+          </w:tcPr>
+          <w:p>
+            <w:pPr>
+              <w:rPr>
+                <w:highlight w:val="lightGray"/>
+              </w:rPr>
+            </w:pPr>
+            <w:r>
+              <w:rPr>
+                <w:highlight w:val="lightGray"/>
+              </w:rPr>
+              <w:t>2</w:t>
+            </w:r>
+          </w:p>
+        </w:tc>
+        <w:tc>
+          <w:tcPr>
+            <w:tcW w:w="4564" w:type="dxa"/>
+          </w:tcPr>
+          <w:p>
+            <w:pPr>
+              <w:rPr>
+                <w:highlight w:val="lightGray"/>
+              </w:rPr>
+            </w:pPr>
+            <w:r>
+              <w:rPr>
+                <w:highlight w:val="lightGray"/>
+              </w:rPr>
+              <w:t>Ввести адрес электронной почты в формате «[почта]@</w:t>
+            </w:r>
+            <w:proofErr w:type="spellStart"/>
+            <w:r>
+              <w:rPr>
+                <w:highlight w:val="lightGray"/>
+                <w:lang w:val="en-US"/>
+              </w:rPr>
+              <w:t>gmail</w:t>
+            </w:r>
+            <w:proofErr w:type="spellEnd"/>
+            <w:r>
+              <w:rPr>
+                <w:highlight w:val="lightGray"/>
+              </w:rPr>
+              <w:t>.</w:t>
+            </w:r>
+            <w:r>
+              <w:rPr>
+                <w:highlight w:val="lightGray"/>
+                <w:lang w:val="en-US"/>
+              </w:rPr>
+              <w:t>com</w:t>
+            </w:r>
+            <w:r>
+              <w:rPr>
+                <w:highlight w:val="lightGray"/>
+              </w:rPr>
+              <w:t>»</w:t>
+            </w:r>
+          </w:p>
+          <w:p>
+            <w:pPr>
+              <w:rPr>
+                <w:highlight w:val="lightGray"/>
+              </w:rPr>
+            </w:pPr>
+            <w:r>
+              <w:rPr>
+                <w:highlight w:val="lightGray"/>
+              </w:rPr>
+              <w:t>Ввести номер телефона в формате 8</w:t>
+            </w:r>
+            <w:r>
+              <w:rPr>
+                <w:highlight w:val="lightGray"/>
+                <w:lang w:val="en-US"/>
+              </w:rPr>
+              <w:t>XXXXXXXXXX</w:t>
+            </w:r>
+            <w:r>
+              <w:rPr>
+                <w:highlight w:val="lightGray"/>
+              </w:rPr>
+              <w:t xml:space="preserve">, где </w:t>
+            </w:r>
+            <w:r>
+              <w:rPr>
+                <w:highlight w:val="lightGray"/>
+                <w:lang w:val="en-US"/>
+              </w:rPr>
+              <w:t>X</w:t>
+            </w:r>
+            <w:r>
+              <w:rPr>
+                <w:highlight w:val="lightGray"/>
+              </w:rPr>
+              <w:t xml:space="preserve"> - цифра</w:t>
+            </w:r>
+          </w:p>
+          <w:p>
+            <w:pPr>
+              <w:rPr>
+                <w:highlight w:val="lightGray"/>
+              </w:rPr>
+            </w:pPr>
+            <w:r>
+              <w:rPr>
+                <w:highlight w:val="lightGray"/>
+              </w:rPr>
+              <w:t>Ввести одинаковые пароли в соответствующие поля для ввода</w:t>
+            </w:r>
+          </w:p>
+          <w:p>
+            <w:pPr>
+              <w:rPr>
+                <w:highlight w:val="lightGray"/>
+              </w:rPr>
+            </w:pPr>
+            <w:r>
+              <w:rPr>
+                <w:highlight w:val="lightGray"/>
+              </w:rPr>
+              <w:t>Нажать «Зарегистрироваться»</w:t>
+            </w:r>
+          </w:p>
+        </w:tc>
+        <w:tc>
+          <w:tcPr>
+            <w:tcW w:w="4565" w:type="dxa"/>
+          </w:tcPr>
+          <w:p>
+            <w:pPr>
+              <w:rPr>
+                <w:highlight w:val="lightGray"/>
+              </w:rPr>
+            </w:pPr>
+            <w:r>
+              <w:rPr>
+                <w:highlight w:val="lightGray"/>
+              </w:rPr>
+              <w:t xml:space="preserve">Отобразился </w:t>
+            </w:r>
+            <w:proofErr w:type="spellStart"/>
+            <w:r>
+              <w:rPr>
+                <w:highlight w:val="lightGray"/>
+              </w:rPr>
+              <w:t>алерт</w:t>
+            </w:r>
+            <w:proofErr w:type="spellEnd"/>
+            <w:r>
+              <w:rPr>
+                <w:highlight w:val="lightGray"/>
+              </w:rPr>
+              <w:t xml:space="preserve"> «Регистрация пройдена успешно»</w:t>
+            </w:r>
+          </w:p>
+          <w:p>
+            <w:pPr>
+              <w:rPr>
+                <w:highlight w:val="lightGray"/>
+              </w:rPr>
+            </w:pPr>
+            <w:r>
+              <w:rPr>
+                <w:highlight w:val="lightGray"/>
+              </w:rPr>
+              <w:t>Открылось окно с запланированными звонками</w:t>
+            </w:r>
+          </w:p>
+        </w:tc>
+      </w:tr>
+    </w:tbl>
+    <w:p>
+      <w:pPr>
+        <w:rPr>
+          <w:highlight w:val="lightGray"/>
+        </w:rPr>
+      </w:pPr>
+    </w:p>
+    <w:p>
+      <w:pPr>
         <w:rPr>
           <w:b/>
           <w:sz w:val="24"/>
-        </w:rPr>
-        <w:t>Успешная авторизация пользователя</w:t>
-      </w:r>
+          <w:highlight w:val="lightGray"/>
+        </w:rPr>
+      </w:pPr>
       <w:r>
         <w:rPr>
           <w:b/>
           <w:sz w:val="24"/>
+          <w:highlight w:val="lightGray"/>
+        </w:rPr>
+        <w:t>Тест кейс «Неудачная регистрация»</w:t>
+      </w:r>
+    </w:p>
+    <w:p>
+      <w:pPr>
+        <w:rPr>
+          <w:highlight w:val="lightGray"/>
+        </w:rPr>
+      </w:pPr>
+      <w:r>
+        <w:rPr>
+          <w:highlight w:val="lightGray"/>
+          <w:lang w:val="en-US"/>
+        </w:rPr>
+        <w:t>ID</w:t>
+      </w:r>
+      <w:r>
+        <w:rPr>
+          <w:highlight w:val="lightGray"/>
+        </w:rPr>
+        <w:t xml:space="preserve"> 102</w:t>
+      </w:r>
+    </w:p>
+    <w:p>
+      <w:pPr>
+        <w:rPr>
+          <w:highlight w:val="lightGray"/>
+          <w:u w:val="single"/>
+        </w:rPr>
+      </w:pPr>
+      <w:r>
+        <w:rPr>
+          <w:highlight w:val="lightGray"/>
+          <w:u w:val="single"/>
+        </w:rPr>
+        <w:t>Предусловия</w:t>
+      </w:r>
+    </w:p>
+    <w:p>
+      <w:pPr>
+        <w:rPr>
+          <w:highlight w:val="lightGray"/>
+        </w:rPr>
+      </w:pPr>
+      <w:r>
+        <w:rPr>
+          <w:highlight w:val="lightGray"/>
+        </w:rPr>
+        <w:t>Установить приложение</w:t>
+      </w:r>
+    </w:p>
+    <w:p>
+      <w:pPr>
+        <w:rPr>
+          <w:highlight w:val="lightGray"/>
+          <w:u w:val="single"/>
+        </w:rPr>
+      </w:pPr>
+      <w:r>
+        <w:rPr>
+          <w:highlight w:val="lightGray"/>
+          <w:u w:val="single"/>
+        </w:rPr>
+        <w:t>Шаги</w:t>
+      </w:r>
+    </w:p>
+    <w:tbl>
+      <w:tblPr>
+        <w:tblStyle w:val="a3"/>
+        <w:tblW w:w="0" w:type="auto"/>
+        <w:tblBorders>
+          <w:top w:val="none" w:sz="0" w:space="0" w:color="auto"/>
+          <w:left w:val="none" w:sz="0" w:space="0" w:color="auto"/>
+          <w:bottom w:val="none" w:sz="0" w:space="0" w:color="auto"/>
+          <w:right w:val="none" w:sz="0" w:space="0" w:color="auto"/>
+          <w:insideH w:val="none" w:sz="0" w:space="0" w:color="auto"/>
+          <w:insideV w:val="none" w:sz="0" w:space="0" w:color="auto"/>
+        </w:tblBorders>
+        <w:tblLook w:val="04A0"/>
+      </w:tblPr>
+      <w:tblGrid>
+        <w:gridCol w:w="442"/>
+        <w:gridCol w:w="4564"/>
+        <w:gridCol w:w="4565"/>
+      </w:tblGrid>
+      <w:tr>
+        <w:tc>
+          <w:tcPr>
+            <w:tcW w:w="442" w:type="dxa"/>
+          </w:tcPr>
+          <w:p>
+            <w:pPr>
+              <w:rPr>
+                <w:highlight w:val="lightGray"/>
+                <w:lang w:val="en-US"/>
+              </w:rPr>
+            </w:pPr>
+            <w:r>
+              <w:rPr>
+                <w:highlight w:val="lightGray"/>
+              </w:rPr>
+              <w:t>№</w:t>
+            </w:r>
+          </w:p>
+        </w:tc>
+        <w:tc>
+          <w:tcPr>
+            <w:tcW w:w="4564" w:type="dxa"/>
+          </w:tcPr>
+          <w:p>
+            <w:pPr>
+              <w:rPr>
+                <w:highlight w:val="lightGray"/>
+              </w:rPr>
+            </w:pPr>
+            <w:r>
+              <w:rPr>
+                <w:highlight w:val="lightGray"/>
+              </w:rPr>
+              <w:t>Действие</w:t>
+            </w:r>
+          </w:p>
+        </w:tc>
+        <w:tc>
+          <w:tcPr>
+            <w:tcW w:w="4565" w:type="dxa"/>
+          </w:tcPr>
+          <w:p>
+            <w:pPr>
+              <w:rPr>
+                <w:highlight w:val="lightGray"/>
+              </w:rPr>
+            </w:pPr>
+            <w:r>
+              <w:rPr>
+                <w:highlight w:val="lightGray"/>
+              </w:rPr>
+              <w:t>Ожидаемый результат</w:t>
+            </w:r>
+          </w:p>
+        </w:tc>
+      </w:tr>
+      <w:tr>
+        <w:tc>
+          <w:tcPr>
+            <w:tcW w:w="442" w:type="dxa"/>
+          </w:tcPr>
+          <w:p>
+            <w:pPr>
+              <w:rPr>
+                <w:highlight w:val="lightGray"/>
+              </w:rPr>
+            </w:pPr>
+            <w:r>
+              <w:rPr>
+                <w:highlight w:val="lightGray"/>
+              </w:rPr>
+              <w:t>1</w:t>
+            </w:r>
+          </w:p>
+        </w:tc>
+        <w:tc>
+          <w:tcPr>
+            <w:tcW w:w="4564" w:type="dxa"/>
+          </w:tcPr>
+          <w:p>
+            <w:pPr>
+              <w:rPr>
+                <w:highlight w:val="lightGray"/>
+              </w:rPr>
+            </w:pPr>
+            <w:r>
+              <w:rPr>
+                <w:highlight w:val="lightGray"/>
+              </w:rPr>
+              <w:t>Запустить приложение</w:t>
+            </w:r>
+          </w:p>
+          <w:p>
+            <w:pPr>
+              <w:rPr>
+                <w:highlight w:val="lightGray"/>
+              </w:rPr>
+            </w:pPr>
+            <w:r>
+              <w:rPr>
+                <w:highlight w:val="lightGray"/>
+              </w:rPr>
+              <w:t>Выбрать регистрацию</w:t>
+            </w:r>
+          </w:p>
+        </w:tc>
+        <w:tc>
+          <w:tcPr>
+            <w:tcW w:w="4565" w:type="dxa"/>
+          </w:tcPr>
+          <w:p>
+            <w:pPr>
+              <w:rPr>
+                <w:highlight w:val="lightGray"/>
+              </w:rPr>
+            </w:pPr>
+            <w:r>
+              <w:rPr>
+                <w:highlight w:val="lightGray"/>
+              </w:rPr>
+              <w:t xml:space="preserve">Отобразилась форма для регистрации с полями для ввода </w:t>
+            </w:r>
+          </w:p>
+          <w:p>
+            <w:pPr>
+              <w:pStyle w:val="a4"/>
+              <w:numPr>
+                <w:ilvl w:val="0"/>
+                <w:numId w:val="8"/>
+              </w:numPr>
+              <w:rPr>
+                <w:highlight w:val="lightGray"/>
+              </w:rPr>
+            </w:pPr>
+            <w:r>
+              <w:rPr>
+                <w:highlight w:val="lightGray"/>
+                <w:lang w:val="en-US"/>
+              </w:rPr>
+              <w:t>Google</w:t>
+            </w:r>
+            <w:r>
+              <w:rPr>
+                <w:highlight w:val="lightGray"/>
+              </w:rPr>
+              <w:t xml:space="preserve"> почта</w:t>
+            </w:r>
+          </w:p>
+          <w:p>
+            <w:pPr>
+              <w:pStyle w:val="a4"/>
+              <w:numPr>
+                <w:ilvl w:val="0"/>
+                <w:numId w:val="8"/>
+              </w:numPr>
+              <w:rPr>
+                <w:highlight w:val="lightGray"/>
+              </w:rPr>
+            </w:pPr>
+            <w:r>
+              <w:rPr>
+                <w:highlight w:val="lightGray"/>
+              </w:rPr>
+              <w:t>Номер телефона</w:t>
+            </w:r>
+          </w:p>
+          <w:p>
+            <w:pPr>
+              <w:pStyle w:val="a4"/>
+              <w:numPr>
+                <w:ilvl w:val="0"/>
+                <w:numId w:val="8"/>
+              </w:numPr>
+              <w:rPr>
+                <w:highlight w:val="lightGray"/>
+              </w:rPr>
+            </w:pPr>
+            <w:r>
+              <w:rPr>
+                <w:highlight w:val="lightGray"/>
+              </w:rPr>
+              <w:t>Пароль</w:t>
+            </w:r>
+          </w:p>
+        </w:tc>
+      </w:tr>
+      <w:tr>
+        <w:tc>
+          <w:tcPr>
+            <w:tcW w:w="442" w:type="dxa"/>
+          </w:tcPr>
+          <w:p>
+            <w:pPr>
+              <w:rPr>
+                <w:highlight w:val="lightGray"/>
+              </w:rPr>
+            </w:pPr>
+            <w:r>
+              <w:rPr>
+                <w:highlight w:val="lightGray"/>
+              </w:rPr>
+              <w:t>2</w:t>
+            </w:r>
+          </w:p>
+        </w:tc>
+        <w:tc>
+          <w:tcPr>
+            <w:tcW w:w="4564" w:type="dxa"/>
+          </w:tcPr>
+          <w:p>
+            <w:pPr>
+              <w:rPr>
+                <w:highlight w:val="lightGray"/>
+              </w:rPr>
+            </w:pPr>
+            <w:r>
+              <w:rPr>
+                <w:highlight w:val="lightGray"/>
+              </w:rPr>
+              <w:t xml:space="preserve">Ввести адрес электронной почты в формате, отличном </w:t>
+            </w:r>
+            <w:proofErr w:type="gramStart"/>
+            <w:r>
+              <w:rPr>
+                <w:highlight w:val="lightGray"/>
+              </w:rPr>
+              <w:t>от</w:t>
+            </w:r>
+            <w:proofErr w:type="gramEnd"/>
+            <w:r>
+              <w:rPr>
+                <w:highlight w:val="lightGray"/>
+              </w:rPr>
+              <w:t xml:space="preserve"> «[почта]@</w:t>
+            </w:r>
+            <w:proofErr w:type="spellStart"/>
+            <w:r>
+              <w:rPr>
+                <w:highlight w:val="lightGray"/>
+                <w:lang w:val="en-US"/>
+              </w:rPr>
+              <w:t>gmail</w:t>
+            </w:r>
+            <w:proofErr w:type="spellEnd"/>
+            <w:r>
+              <w:rPr>
+                <w:highlight w:val="lightGray"/>
+              </w:rPr>
+              <w:t>.</w:t>
+            </w:r>
+            <w:r>
+              <w:rPr>
+                <w:highlight w:val="lightGray"/>
+                <w:lang w:val="en-US"/>
+              </w:rPr>
+              <w:t>com</w:t>
+            </w:r>
+            <w:r>
+              <w:rPr>
+                <w:highlight w:val="lightGray"/>
+              </w:rPr>
+              <w:t>»</w:t>
+            </w:r>
+          </w:p>
+        </w:tc>
+        <w:tc>
+          <w:tcPr>
+            <w:tcW w:w="4565" w:type="dxa"/>
+          </w:tcPr>
+          <w:p>
+            <w:pPr>
+              <w:rPr>
+                <w:highlight w:val="lightGray"/>
+              </w:rPr>
+            </w:pPr>
+            <w:r>
+              <w:rPr>
+                <w:highlight w:val="lightGray"/>
+              </w:rPr>
+              <w:t xml:space="preserve">Отобразился </w:t>
+            </w:r>
+            <w:proofErr w:type="spellStart"/>
+            <w:r>
+              <w:rPr>
+                <w:highlight w:val="lightGray"/>
+              </w:rPr>
+              <w:t>алерт</w:t>
+            </w:r>
+            <w:proofErr w:type="spellEnd"/>
+            <w:r>
+              <w:rPr>
+                <w:highlight w:val="lightGray"/>
+              </w:rPr>
+              <w:t xml:space="preserve"> «Почта не принадлежит домену </w:t>
+            </w:r>
+            <w:proofErr w:type="spellStart"/>
+            <w:r>
+              <w:rPr>
+                <w:highlight w:val="lightGray"/>
+                <w:lang w:val="en-US"/>
+              </w:rPr>
+              <w:t>gmail</w:t>
+            </w:r>
+            <w:proofErr w:type="spellEnd"/>
+            <w:r>
+              <w:rPr>
+                <w:highlight w:val="lightGray"/>
+              </w:rPr>
+              <w:t>.</w:t>
+            </w:r>
+            <w:r>
+              <w:rPr>
+                <w:highlight w:val="lightGray"/>
+                <w:lang w:val="en-US"/>
+              </w:rPr>
+              <w:t>com</w:t>
+            </w:r>
+          </w:p>
+        </w:tc>
+      </w:tr>
+      <w:tr>
+        <w:tc>
+          <w:tcPr>
+            <w:tcW w:w="442" w:type="dxa"/>
+          </w:tcPr>
+          <w:p>
+            <w:pPr>
+              <w:rPr>
+                <w:highlight w:val="lightGray"/>
+              </w:rPr>
+            </w:pPr>
+          </w:p>
+        </w:tc>
+        <w:tc>
+          <w:tcPr>
+            <w:tcW w:w="4564" w:type="dxa"/>
+          </w:tcPr>
+          <w:p>
+            <w:pPr>
+              <w:rPr>
+                <w:highlight w:val="lightGray"/>
+              </w:rPr>
+            </w:pPr>
+            <w:r>
+              <w:rPr>
+                <w:highlight w:val="lightGray"/>
+              </w:rPr>
+              <w:t>Нажать «Зарегистрироваться»</w:t>
+            </w:r>
+          </w:p>
+        </w:tc>
+        <w:tc>
+          <w:tcPr>
+            <w:tcW w:w="4565" w:type="dxa"/>
+          </w:tcPr>
+          <w:p>
+            <w:pPr>
+              <w:rPr>
+                <w:highlight w:val="lightGray"/>
+              </w:rPr>
+            </w:pPr>
+          </w:p>
+        </w:tc>
+      </w:tr>
+      <w:tr>
+        <w:tc>
+          <w:tcPr>
+            <w:tcW w:w="442" w:type="dxa"/>
+          </w:tcPr>
+          <w:p>
+            <w:pPr>
+              <w:rPr>
+                <w:highlight w:val="lightGray"/>
+                <w:lang w:val="en-US"/>
+              </w:rPr>
+            </w:pPr>
+            <w:r>
+              <w:rPr>
+                <w:highlight w:val="lightGray"/>
+                <w:lang w:val="en-US"/>
+              </w:rPr>
+              <w:t>3</w:t>
+            </w:r>
+          </w:p>
+        </w:tc>
+        <w:tc>
+          <w:tcPr>
+            <w:tcW w:w="4564" w:type="dxa"/>
+          </w:tcPr>
+          <w:p>
+            <w:pPr>
+              <w:rPr>
+                <w:highlight w:val="lightGray"/>
+              </w:rPr>
+            </w:pPr>
+            <w:r>
+              <w:rPr>
+                <w:highlight w:val="lightGray"/>
+              </w:rPr>
+              <w:t xml:space="preserve">Ввести </w:t>
+            </w:r>
+            <w:proofErr w:type="spellStart"/>
+            <w:r>
+              <w:rPr>
+                <w:highlight w:val="lightGray"/>
+              </w:rPr>
+              <w:t>валидн</w:t>
+            </w:r>
+            <w:r>
+              <w:rPr>
+                <w:highlight w:val="lightGray"/>
+              </w:rPr>
+              <w:t>ый</w:t>
+            </w:r>
+            <w:proofErr w:type="spellEnd"/>
+            <w:r>
+              <w:rPr>
+                <w:highlight w:val="lightGray"/>
+              </w:rPr>
+              <w:t xml:space="preserve"> адрес электронной почты</w:t>
+            </w:r>
+          </w:p>
+          <w:p>
+            <w:pPr>
+              <w:rPr>
+                <w:highlight w:val="lightGray"/>
+              </w:rPr>
+            </w:pPr>
+            <w:r>
+              <w:rPr>
+                <w:highlight w:val="lightGray"/>
+              </w:rPr>
+              <w:t>Ввести номер телефона в формате, отличном от 8</w:t>
+            </w:r>
+            <w:r>
+              <w:rPr>
+                <w:highlight w:val="lightGray"/>
+                <w:lang w:val="en-US"/>
+              </w:rPr>
+              <w:t>XXXXXXXXXX</w:t>
+            </w:r>
+            <w:r>
+              <w:rPr>
+                <w:highlight w:val="lightGray"/>
+              </w:rPr>
+              <w:t xml:space="preserve">, где </w:t>
+            </w:r>
+            <w:r>
+              <w:rPr>
+                <w:highlight w:val="lightGray"/>
+                <w:lang w:val="en-US"/>
+              </w:rPr>
+              <w:t>X</w:t>
+            </w:r>
+            <w:r>
+              <w:rPr>
+                <w:highlight w:val="lightGray"/>
+              </w:rPr>
+              <w:t xml:space="preserve"> - </w:t>
+            </w:r>
+            <w:r>
+              <w:rPr>
+                <w:highlight w:val="lightGray"/>
+              </w:rPr>
+              <w:t>цифра</w:t>
+            </w:r>
+          </w:p>
+          <w:p>
+            <w:pPr>
+              <w:rPr>
+                <w:highlight w:val="lightGray"/>
+              </w:rPr>
+            </w:pPr>
+            <w:r>
+              <w:rPr>
+                <w:highlight w:val="lightGray"/>
+              </w:rPr>
+              <w:t>Нажать «Зарегистрироваться»</w:t>
+            </w:r>
+          </w:p>
+        </w:tc>
+        <w:tc>
+          <w:tcPr>
+            <w:tcW w:w="4565" w:type="dxa"/>
+          </w:tcPr>
+          <w:p>
+            <w:pPr>
+              <w:rPr>
+                <w:highlight w:val="lightGray"/>
+              </w:rPr>
+            </w:pPr>
+            <w:r>
+              <w:rPr>
+                <w:highlight w:val="lightGray"/>
+              </w:rPr>
+              <w:t xml:space="preserve">Отобразился </w:t>
+            </w:r>
+            <w:proofErr w:type="spellStart"/>
+            <w:r>
+              <w:rPr>
+                <w:highlight w:val="lightGray"/>
+              </w:rPr>
+              <w:t>алерт</w:t>
+            </w:r>
+            <w:proofErr w:type="spellEnd"/>
+            <w:r>
+              <w:rPr>
+                <w:highlight w:val="lightGray"/>
+              </w:rPr>
+              <w:t xml:space="preserve"> «Неверный формат номера телефона»</w:t>
+            </w:r>
+          </w:p>
+        </w:tc>
+      </w:tr>
+      <w:tr>
+        <w:tc>
+          <w:tcPr>
+            <w:tcW w:w="442" w:type="dxa"/>
+          </w:tcPr>
+          <w:p>
+            <w:pPr>
+              <w:rPr>
+                <w:highlight w:val="lightGray"/>
+              </w:rPr>
+            </w:pPr>
+            <w:r>
+              <w:rPr>
+                <w:highlight w:val="lightGray"/>
+              </w:rPr>
+              <w:t>4</w:t>
+            </w:r>
+          </w:p>
+        </w:tc>
+        <w:tc>
+          <w:tcPr>
+            <w:tcW w:w="4564" w:type="dxa"/>
+          </w:tcPr>
+          <w:p>
+            <w:pPr>
+              <w:rPr>
+                <w:highlight w:val="lightGray"/>
+              </w:rPr>
+            </w:pPr>
+            <w:r>
+              <w:rPr>
+                <w:highlight w:val="lightGray"/>
+              </w:rPr>
+              <w:t xml:space="preserve">Ввести </w:t>
+            </w:r>
+            <w:proofErr w:type="spellStart"/>
+            <w:r>
+              <w:rPr>
+                <w:highlight w:val="lightGray"/>
+              </w:rPr>
+              <w:t>валидный</w:t>
+            </w:r>
+            <w:proofErr w:type="spellEnd"/>
+            <w:r>
+              <w:rPr>
+                <w:highlight w:val="lightGray"/>
+              </w:rPr>
+              <w:t xml:space="preserve"> номер телефона</w:t>
+            </w:r>
+          </w:p>
+          <w:p>
+            <w:pPr>
+              <w:rPr>
+                <w:highlight w:val="lightGray"/>
+              </w:rPr>
+            </w:pPr>
+            <w:r>
+              <w:rPr>
+                <w:highlight w:val="lightGray"/>
+              </w:rPr>
+              <w:t>Ввести разные пароли в соответствующие поля для ввода</w:t>
+            </w:r>
+          </w:p>
+          <w:p>
+            <w:pPr>
+              <w:rPr>
+                <w:highlight w:val="lightGray"/>
+              </w:rPr>
+            </w:pPr>
+            <w:r>
+              <w:rPr>
+                <w:highlight w:val="lightGray"/>
+              </w:rPr>
+              <w:t>Нажать «Зарегистрироваться»</w:t>
+            </w:r>
+          </w:p>
+        </w:tc>
+        <w:tc>
+          <w:tcPr>
+            <w:tcW w:w="4565" w:type="dxa"/>
+          </w:tcPr>
+          <w:p>
+            <w:r>
+              <w:rPr>
+                <w:highlight w:val="lightGray"/>
+              </w:rPr>
+              <w:t xml:space="preserve">Отобразился </w:t>
+            </w:r>
+            <w:proofErr w:type="spellStart"/>
+            <w:r>
+              <w:rPr>
+                <w:highlight w:val="lightGray"/>
+              </w:rPr>
+              <w:t>алерт</w:t>
+            </w:r>
+            <w:proofErr w:type="spellEnd"/>
+            <w:r>
+              <w:rPr>
+                <w:highlight w:val="lightGray"/>
+              </w:rPr>
+              <w:t xml:space="preserve"> «Пароли не совпадают»</w:t>
+            </w:r>
+          </w:p>
+        </w:tc>
+      </w:tr>
+    </w:tbl>
+    <w:p>
+      <w:pPr>
+        <w:rPr>
+          <w:b/>
+          <w:sz w:val="24"/>
+        </w:rPr>
+      </w:pPr>
+    </w:p>
+    <w:p>
+      <w:pPr>
+        <w:rPr>
+          <w:b/>
+          <w:sz w:val="24"/>
+        </w:rPr>
+      </w:pPr>
+      <w:r>
+        <w:rPr>
+          <w:b/>
+          <w:sz w:val="24"/>
+        </w:rPr>
+        <w:t>Тест кейс «</w:t>
+      </w:r>
+      <w:r>
+        <w:rPr>
+          <w:b/>
+          <w:sz w:val="24"/>
+        </w:rPr>
+        <w:t>Успешная авторизация пользователя</w:t>
+      </w:r>
+      <w:r>
+        <w:rPr>
+          <w:b/>
+          <w:sz w:val="24"/>
         </w:rPr>
         <w:t>»</w:t>
       </w:r>
@@ -948,7 +2147,10 @@
         <w:t xml:space="preserve"> </w:t>
       </w:r>
       <w:r>
-        <w:t>101</w:t>
+        <w:rPr>
+          <w:highlight w:val="lightGray"/>
+        </w:rPr>
+        <w:t>103</w:t>
       </w:r>
     </w:p>
     <w:p>
@@ -1336,10 +2538,19 @@
         <w:t>ID</w:t>
       </w:r>
       <w:r>
-        <w:t xml:space="preserve"> 10</w:t>
-      </w:r>
-      <w:r>
-        <w:t>2</w:t>
+        <w:t xml:space="preserve"> </w:t>
+      </w:r>
+      <w:r>
+        <w:rPr>
+          <w:highlight w:val="lightGray"/>
+        </w:rPr>
+        <w:t>10</w:t>
+      </w:r>
+      <w:r>
+        <w:rPr>
+          <w:highlight w:val="lightGray"/>
+        </w:rPr>
+        <w:t>4</w:t>
       </w:r>
     </w:p>
     <w:p>
@@ -1581,31 +2792,7 @@
                 <w:color w:val="000000"/>
                 <w:sz w:val="20"/>
               </w:rPr>
-              <w:t xml:space="preserve">Ввести </w:t>
-            </w:r>
-            <w:r>
-              <w:rPr>
-                <w:rFonts w:eastAsia="Times New Roman" w:cstheme="minorHAnsi"/>
-                <w:color w:val="000000"/>
-                <w:sz w:val="20"/>
-              </w:rPr>
-              <w:t>неверные</w:t>
-            </w:r>
-            <w:r>
-              <w:rPr>
-                <w:rFonts w:eastAsia="Times New Roman" w:cstheme="minorHAnsi"/>
-                <w:color w:val="000000"/>
-                <w:sz w:val="20"/>
-              </w:rPr>
-              <w:t xml:space="preserve"> данные для авторизации</w:t>
-            </w:r>
-            <w:r>
-              <w:rPr>
-                <w:rFonts w:eastAsia="Times New Roman" w:cstheme="minorHAnsi"/>
-                <w:color w:val="000000"/>
-                <w:sz w:val="20"/>
-              </w:rPr>
-              <w:t xml:space="preserve"> (неверный </w:t>
+              <w:t xml:space="preserve">Ввести неверные данные для авторизации (неверный </w:t>
             </w:r>
             <w:r>
               <w:rPr>
@@ -1663,15 +2850,7 @@
                 <w:color w:val="000000"/>
                 <w:sz w:val="20"/>
               </w:rPr>
-              <w:t xml:space="preserve">Авторизация </w:t>
-            </w:r>
-            <w:r>
-              <w:rPr>
-                <w:rFonts w:eastAsia="Times New Roman" w:cstheme="minorHAnsi"/>
-                <w:color w:val="000000"/>
-                <w:sz w:val="20"/>
-              </w:rPr>
-              <w:t>не пройдена</w:t>
+              <w:t>Авторизация не пройдена</w:t>
             </w:r>
           </w:p>
           <w:p>
@@ -1821,10 +3000,19 @@
         <w:t>ID</w:t>
       </w:r>
       <w:r>
-        <w:t xml:space="preserve"> 10</w:t>
-      </w:r>
-      <w:r>
-        <w:t>3</w:t>
+        <w:t xml:space="preserve"> </w:t>
+      </w:r>
+      <w:r>
+        <w:rPr>
+          <w:highlight w:val="lightGray"/>
+        </w:rPr>
+        <w:t>10</w:t>
+      </w:r>
+      <w:r>
+        <w:rPr>
+          <w:highlight w:val="lightGray"/>
+        </w:rPr>
+        <w:t>5</w:t>
       </w:r>
     </w:p>
     <w:p>
@@ -2066,31 +3254,7 @@
                 <w:color w:val="000000"/>
                 <w:sz w:val="20"/>
               </w:rPr>
-              <w:t xml:space="preserve">Ввести </w:t>
-            </w:r>
-            <w:r>
-              <w:rPr>
-                <w:rFonts w:eastAsia="Times New Roman" w:cstheme="minorHAnsi"/>
-                <w:color w:val="000000"/>
-                <w:sz w:val="20"/>
-              </w:rPr>
-              <w:t>неверные</w:t>
-            </w:r>
-            <w:r>
-              <w:rPr>
-                <w:rFonts w:eastAsia="Times New Roman" w:cstheme="minorHAnsi"/>
-                <w:color w:val="000000"/>
-                <w:sz w:val="20"/>
-              </w:rPr>
-              <w:t xml:space="preserve"> данные для авторизации</w:t>
-            </w:r>
-            <w:r>
-              <w:rPr>
-                <w:rFonts w:eastAsia="Times New Roman" w:cstheme="minorHAnsi"/>
-                <w:color w:val="000000"/>
-                <w:sz w:val="20"/>
-              </w:rPr>
-              <w:t xml:space="preserve"> (неверный пароль)</w:t>
+              <w:t>Ввести неверные данные для авторизации (неверный пароль)</w:t>
             </w:r>
           </w:p>
           <w:p>
@@ -2131,15 +3295,7 @@
                 <w:color w:val="000000"/>
                 <w:sz w:val="20"/>
               </w:rPr>
-              <w:t xml:space="preserve">Авторизация </w:t>
-            </w:r>
-            <w:r>
-              <w:rPr>
-                <w:rFonts w:eastAsia="Times New Roman" w:cstheme="minorHAnsi"/>
-                <w:color w:val="000000"/>
-                <w:sz w:val="20"/>
-              </w:rPr>
-              <w:t>не пройдена</w:t>
+              <w:t>Авторизация не пройдена</w:t>
             </w:r>
           </w:p>
           <w:p>
@@ -2257,12 +3413,14 @@
         <w:rPr>
           <w:b/>
           <w:sz w:val="24"/>
+          <w:highlight w:val="lightGray"/>
         </w:rPr>
       </w:pPr>
       <w:r>
         <w:rPr>
           <w:b/>
           <w:sz w:val="24"/>
+          <w:highlight w:val="lightGray"/>
         </w:rPr>
         <w:t>Тест кейс «</w:t>
       </w:r>
@@ -2270,65 +3428,96 @@
         <w:rPr>
           <w:b/>
           <w:sz w:val="24"/>
-        </w:rPr>
-        <w:t>Покупка</w:t>
+          <w:highlight w:val="lightGray"/>
+        </w:rPr>
+        <w:t>Успешная п</w:t>
       </w:r>
       <w:r>
         <w:rPr>
           <w:b/>
           <w:sz w:val="24"/>
-        </w:rPr>
-        <w:t xml:space="preserve"> </w:t>
-      </w:r>
-      <w:proofErr w:type="spellStart"/>
+          <w:highlight w:val="lightGray"/>
+        </w:rPr>
+        <w:t>окупка</w:t>
+      </w:r>
       <w:r>
         <w:rPr>
           <w:b/>
           <w:sz w:val="24"/>
-        </w:rPr>
-        <w:t>премиум-аккаунта</w:t>
-      </w:r>
-      <w:proofErr w:type="spellEnd"/>
+          <w:highlight w:val="lightGray"/>
+        </w:rPr>
+        <w:t xml:space="preserve"> </w:t>
+      </w:r>
+      <w:proofErr w:type="spellStart"/>
       <w:r>
         <w:rPr>
           <w:b/>
           <w:sz w:val="24"/>
+          <w:highlight w:val="lightGray"/>
+        </w:rPr>
+        <w:t>премиум-аккаунта</w:t>
+      </w:r>
+      <w:proofErr w:type="spellEnd"/>
+      <w:r>
+        <w:rPr>
+          <w:b/>
+          <w:sz w:val="24"/>
+          <w:highlight w:val="lightGray"/>
         </w:rPr>
         <w:t>»</w:t>
       </w:r>
     </w:p>
     <w:p>
-      <w:r>
-        <w:rPr>
+      <w:pPr>
+        <w:rPr>
+          <w:highlight w:val="lightGray"/>
+        </w:rPr>
+      </w:pPr>
+      <w:r>
+        <w:rPr>
+          <w:highlight w:val="lightGray"/>
           <w:lang w:val="en-US"/>
         </w:rPr>
         <w:t>ID</w:t>
       </w:r>
       <w:r>
-        <w:t xml:space="preserve"> </w:t>
-      </w:r>
-      <w:r>
-        <w:t>2</w:t>
-      </w:r>
-      <w:r>
+        <w:rPr>
+          <w:highlight w:val="lightGray"/>
+        </w:rPr>
+        <w:t xml:space="preserve"> 2</w:t>
+      </w:r>
+      <w:r>
+        <w:rPr>
+          <w:highlight w:val="lightGray"/>
+        </w:rPr>
         <w:t>01</w:t>
       </w:r>
     </w:p>
     <w:p>
       <w:pPr>
         <w:rPr>
+          <w:highlight w:val="lightGray"/>
           <w:u w:val="single"/>
         </w:rPr>
       </w:pPr>
       <w:r>
         <w:rPr>
+          <w:highlight w:val="lightGray"/>
           <w:u w:val="single"/>
         </w:rPr>
         <w:t>Предусловия</w:t>
       </w:r>
     </w:p>
     <w:p>
-      <w:r>
+      <w:pPr>
+        <w:rPr>
+          <w:highlight w:val="lightGray"/>
+        </w:rPr>
+      </w:pPr>
+      <w:r>
+        <w:rPr>
+          <w:highlight w:val="lightGray"/>
+        </w:rPr>
         <w:lastRenderedPageBreak/>
         <w:t>Установить приложение, принять все разрешения, авторизоваться</w:t>
       </w:r>
@@ -2336,11 +3525,13 @@
     <w:p>
       <w:pPr>
         <w:rPr>
+          <w:highlight w:val="lightGray"/>
           <w:u w:val="single"/>
         </w:rPr>
       </w:pPr>
       <w:r>
         <w:rPr>
+          <w:highlight w:val="lightGray"/>
           <w:u w:val="single"/>
         </w:rPr>
         <w:t>Шаги</w:t>
@@ -2376,10 +3567,14 @@
           <w:p>
             <w:pPr>
               <w:rPr>
+                <w:highlight w:val="lightGray"/>
                 <w:lang w:val="en-US"/>
               </w:rPr>
             </w:pPr>
             <w:r>
+              <w:rPr>
+                <w:highlight w:val="lightGray"/>
+              </w:rPr>
               <w:t>№</w:t>
             </w:r>
           </w:p>
@@ -2389,7 +3584,15 @@
             <w:tcW w:w="4564" w:type="dxa"/>
           </w:tcPr>
           <w:p>
-            <w:r>
+            <w:pPr>
+              <w:rPr>
+                <w:highlight w:val="lightGray"/>
+              </w:rPr>
+            </w:pPr>
+            <w:r>
+              <w:rPr>
+                <w:highlight w:val="lightGray"/>
+              </w:rPr>
               <w:t>Действие</w:t>
             </w:r>
           </w:p>
@@ -2399,7 +3602,15 @@
             <w:tcW w:w="4565" w:type="dxa"/>
           </w:tcPr>
           <w:p>
-            <w:r>
+            <w:pPr>
+              <w:rPr>
+                <w:highlight w:val="lightGray"/>
+              </w:rPr>
+            </w:pPr>
+            <w:r>
+              <w:rPr>
+                <w:highlight w:val="lightGray"/>
+              </w:rPr>
               <w:t>Ожидаемый результат</w:t>
             </w:r>
           </w:p>
@@ -2411,7 +3622,15 @@
             <w:tcW w:w="442" w:type="dxa"/>
           </w:tcPr>
           <w:p>
-            <w:r>
+            <w:pPr>
+              <w:rPr>
+                <w:highlight w:val="lightGray"/>
+              </w:rPr>
+            </w:pPr>
+            <w:r>
+              <w:rPr>
+                <w:highlight w:val="lightGray"/>
+              </w:rPr>
               <w:t>1</w:t>
             </w:r>
           </w:p>
@@ -2426,13 +3645,15 @@
                 <w:rFonts w:eastAsia="Times New Roman" w:cstheme="minorHAnsi"/>
                 <w:sz w:val="20"/>
                 <w:szCs w:val="24"/>
-              </w:rPr>
-            </w:pPr>
-            <w:r>
-              <w:rPr>
-                <w:rFonts w:eastAsia="Times New Roman" w:cstheme="minorHAnsi"/>
-                <w:color w:val="000000"/>
-                <w:sz w:val="20"/>
+                <w:highlight w:val="lightGray"/>
+              </w:rPr>
+            </w:pPr>
+            <w:r>
+              <w:rPr>
+                <w:rFonts w:eastAsia="Times New Roman" w:cstheme="minorHAnsi"/>
+                <w:color w:val="000000"/>
+                <w:sz w:val="20"/>
+                <w:highlight w:val="lightGray"/>
               </w:rPr>
               <w:t xml:space="preserve">Зайти в раздел </w:t>
             </w:r>
@@ -2441,6 +3662,7 @@
                 <w:rFonts w:eastAsia="Times New Roman" w:cstheme="minorHAnsi"/>
                 <w:color w:val="000000"/>
                 <w:sz w:val="20"/>
+                <w:highlight w:val="lightGray"/>
               </w:rPr>
               <w:t>«Мой статус»</w:t>
             </w:r>
@@ -2456,13 +3678,15 @@
                 <w:rFonts w:eastAsia="Times New Roman" w:cstheme="minorHAnsi"/>
                 <w:color w:val="000000"/>
                 <w:sz w:val="20"/>
-              </w:rPr>
-            </w:pPr>
-            <w:r>
-              <w:rPr>
-                <w:rFonts w:eastAsia="Times New Roman" w:cstheme="minorHAnsi"/>
-                <w:color w:val="000000"/>
-                <w:sz w:val="20"/>
+                <w:highlight w:val="lightGray"/>
+              </w:rPr>
+            </w:pPr>
+            <w:r>
+              <w:rPr>
+                <w:rFonts w:eastAsia="Times New Roman" w:cstheme="minorHAnsi"/>
+                <w:color w:val="000000"/>
+                <w:sz w:val="20"/>
+                <w:highlight w:val="lightGray"/>
               </w:rPr>
               <w:t xml:space="preserve">Отображена </w:t>
             </w:r>
@@ -2471,6 +3695,7 @@
                 <w:rFonts w:eastAsia="Times New Roman" w:cstheme="minorHAnsi"/>
                 <w:color w:val="000000"/>
                 <w:sz w:val="20"/>
+                <w:highlight w:val="lightGray"/>
               </w:rPr>
               <w:t xml:space="preserve">информация о том, что статус стандартный, и кнопка «Купить </w:t>
             </w:r>
@@ -2480,6 +3705,7 @@
                 <w:rFonts w:eastAsia="Times New Roman" w:cstheme="minorHAnsi"/>
                 <w:color w:val="000000"/>
                 <w:sz w:val="20"/>
+                <w:highlight w:val="lightGray"/>
               </w:rPr>
               <w:t>премиум</w:t>
             </w:r>
@@ -2489,6 +3715,7 @@
                 <w:rFonts w:eastAsia="Times New Roman" w:cstheme="minorHAnsi"/>
                 <w:color w:val="000000"/>
                 <w:sz w:val="20"/>
+                <w:highlight w:val="lightGray"/>
               </w:rPr>
               <w:t>»</w:t>
             </w:r>
@@ -2499,6 +3726,7 @@
                 <w:rFonts w:eastAsia="Times New Roman" w:cstheme="minorHAnsi"/>
                 <w:sz w:val="20"/>
                 <w:szCs w:val="24"/>
+                <w:highlight w:val="lightGray"/>
               </w:rPr>
             </w:pPr>
           </w:p>
@@ -2510,7 +3738,15 @@
             <w:tcW w:w="442" w:type="dxa"/>
           </w:tcPr>
           <w:p>
-            <w:r>
+            <w:pPr>
+              <w:rPr>
+                <w:highlight w:val="lightGray"/>
+              </w:rPr>
+            </w:pPr>
+            <w:r>
+              <w:rPr>
+                <w:highlight w:val="lightGray"/>
+              </w:rPr>
               <w:t>2</w:t>
             </w:r>
           </w:p>
@@ -2526,13 +3762,15 @@
                 <w:rFonts w:eastAsia="Times New Roman" w:cstheme="minorHAnsi"/>
                 <w:sz w:val="20"/>
                 <w:szCs w:val="24"/>
-              </w:rPr>
-            </w:pPr>
-            <w:r>
-              <w:rPr>
-                <w:rFonts w:eastAsia="Times New Roman" w:cstheme="minorHAnsi"/>
-                <w:color w:val="000000"/>
-                <w:sz w:val="20"/>
+                <w:highlight w:val="lightGray"/>
+              </w:rPr>
+            </w:pPr>
+            <w:r>
+              <w:rPr>
+                <w:rFonts w:eastAsia="Times New Roman" w:cstheme="minorHAnsi"/>
+                <w:color w:val="000000"/>
+                <w:sz w:val="20"/>
+                <w:highlight w:val="lightGray"/>
               </w:rPr>
               <w:t xml:space="preserve">Согласиться на покупку </w:t>
             </w:r>
@@ -2542,16 +3780,9 @@
                 <w:rFonts w:eastAsia="Times New Roman" w:cstheme="minorHAnsi"/>
                 <w:color w:val="000000"/>
                 <w:sz w:val="20"/>
-              </w:rPr>
-              <w:t>премиум-</w:t>
-            </w:r>
-            <w:r>
-              <w:rPr>
-                <w:rFonts w:eastAsia="Times New Roman" w:cstheme="minorHAnsi"/>
-                <w:color w:val="000000"/>
-                <w:sz w:val="20"/>
-              </w:rPr>
-              <w:t>аккаунта</w:t>
+                <w:highlight w:val="lightGray"/>
+              </w:rPr>
+              <w:t>премиум-аккаунта</w:t>
             </w:r>
             <w:proofErr w:type="spellEnd"/>
             <w:r>
@@ -2559,6 +3790,7 @@
                 <w:rFonts w:eastAsia="Times New Roman" w:cstheme="minorHAnsi"/>
                 <w:color w:val="000000"/>
                 <w:sz w:val="20"/>
+                <w:highlight w:val="lightGray"/>
               </w:rPr>
               <w:t> </w:t>
             </w:r>
@@ -2573,8 +3805,406 @@
               <w:spacing w:line="0" w:lineRule="atLeast"/>
               <w:rPr>
                 <w:rFonts w:eastAsia="Times New Roman" w:cstheme="minorHAnsi"/>
-                <w:color w:val="000000"/>
-                <w:sz w:val="20"/>
+                <w:sz w:val="20"/>
+                <w:szCs w:val="24"/>
+                <w:highlight w:val="lightGray"/>
+              </w:rPr>
+            </w:pPr>
+            <w:r>
+              <w:rPr>
+                <w:rFonts w:eastAsia="Times New Roman" w:cstheme="minorHAnsi"/>
+                <w:sz w:val="20"/>
+                <w:szCs w:val="24"/>
+                <w:highlight w:val="lightGray"/>
+              </w:rPr>
+              <w:t>Отобразилась форма опл</w:t>
+            </w:r>
+            <w:r>
+              <w:rPr>
+                <w:rFonts w:eastAsia="Times New Roman" w:cstheme="minorHAnsi"/>
+                <w:sz w:val="20"/>
+                <w:szCs w:val="24"/>
+                <w:highlight w:val="lightGray"/>
+              </w:rPr>
+              <w:t>а</w:t>
+            </w:r>
+            <w:r>
+              <w:rPr>
+                <w:rFonts w:eastAsia="Times New Roman" w:cstheme="minorHAnsi"/>
+                <w:sz w:val="20"/>
+                <w:szCs w:val="24"/>
+                <w:highlight w:val="lightGray"/>
+              </w:rPr>
+              <w:t>ты с полями для ввода</w:t>
+            </w:r>
+            <w:r>
+              <w:rPr>
+                <w:rFonts w:eastAsia="Times New Roman" w:cstheme="minorHAnsi"/>
+                <w:sz w:val="20"/>
+                <w:szCs w:val="24"/>
+                <w:highlight w:val="lightGray"/>
+              </w:rPr>
+              <w:t xml:space="preserve"> данных банковской карты</w:t>
+            </w:r>
+          </w:p>
+          <w:p>
+            <w:pPr>
+              <w:spacing w:line="0" w:lineRule="atLeast"/>
+              <w:rPr>
+                <w:rFonts w:eastAsia="Times New Roman" w:cstheme="minorHAnsi"/>
+                <w:sz w:val="20"/>
+                <w:szCs w:val="24"/>
+                <w:highlight w:val="lightGray"/>
+              </w:rPr>
+            </w:pPr>
+          </w:p>
+        </w:tc>
+      </w:tr>
+      <w:tr>
+        <w:tc>
+          <w:tcPr>
+            <w:tcW w:w="442" w:type="dxa"/>
+          </w:tcPr>
+          <w:p>
+            <w:pPr>
+              <w:rPr>
+                <w:highlight w:val="lightGray"/>
+              </w:rPr>
+            </w:pPr>
+            <w:r>
+              <w:rPr>
+                <w:highlight w:val="lightGray"/>
+              </w:rPr>
+              <w:t>3</w:t>
+            </w:r>
+          </w:p>
+        </w:tc>
+        <w:tc>
+          <w:tcPr>
+            <w:tcW w:w="4564" w:type="dxa"/>
+          </w:tcPr>
+          <w:p>
+            <w:pPr>
+              <w:spacing w:line="0" w:lineRule="atLeast"/>
+              <w:rPr>
+                <w:rFonts w:eastAsia="Times New Roman" w:cstheme="minorHAnsi"/>
+                <w:color w:val="000000"/>
+                <w:sz w:val="20"/>
+                <w:highlight w:val="lightGray"/>
+              </w:rPr>
+            </w:pPr>
+            <w:r>
+              <w:rPr>
+                <w:rFonts w:eastAsia="Times New Roman" w:cstheme="minorHAnsi"/>
+                <w:color w:val="000000"/>
+                <w:sz w:val="20"/>
+                <w:highlight w:val="lightGray"/>
+              </w:rPr>
+              <w:t xml:space="preserve">Ввести номер карты в формате </w:t>
+            </w:r>
+            <w:r>
+              <w:rPr>
+                <w:rFonts w:eastAsia="Times New Roman" w:cstheme="minorHAnsi"/>
+                <w:color w:val="000000"/>
+                <w:sz w:val="20"/>
+                <w:highlight w:val="lightGray"/>
+                <w:lang w:val="en-US"/>
+              </w:rPr>
+              <w:t>XXXX</w:t>
+            </w:r>
+            <w:r>
+              <w:rPr>
+                <w:rFonts w:eastAsia="Times New Roman" w:cstheme="minorHAnsi"/>
+                <w:color w:val="000000"/>
+                <w:sz w:val="20"/>
+                <w:highlight w:val="lightGray"/>
+              </w:rPr>
+              <w:t xml:space="preserve"> </w:t>
+            </w:r>
+            <w:r>
+              <w:rPr>
+                <w:rFonts w:eastAsia="Times New Roman" w:cstheme="minorHAnsi"/>
+                <w:color w:val="000000"/>
+                <w:sz w:val="20"/>
+                <w:highlight w:val="lightGray"/>
+                <w:lang w:val="en-US"/>
+              </w:rPr>
+              <w:t>XXXX</w:t>
+            </w:r>
+            <w:r>
+              <w:rPr>
+                <w:rFonts w:eastAsia="Times New Roman" w:cstheme="minorHAnsi"/>
+                <w:color w:val="000000"/>
+                <w:sz w:val="20"/>
+                <w:highlight w:val="lightGray"/>
+              </w:rPr>
+              <w:t xml:space="preserve"> </w:t>
+            </w:r>
+            <w:r>
+              <w:rPr>
+                <w:rFonts w:eastAsia="Times New Roman" w:cstheme="minorHAnsi"/>
+                <w:color w:val="000000"/>
+                <w:sz w:val="20"/>
+                <w:highlight w:val="lightGray"/>
+                <w:lang w:val="en-US"/>
+              </w:rPr>
+              <w:t>XXXX</w:t>
+            </w:r>
+            <w:r>
+              <w:rPr>
+                <w:rFonts w:eastAsia="Times New Roman" w:cstheme="minorHAnsi"/>
+                <w:color w:val="000000"/>
+                <w:sz w:val="20"/>
+                <w:highlight w:val="lightGray"/>
+              </w:rPr>
+              <w:t xml:space="preserve"> </w:t>
+            </w:r>
+            <w:r>
+              <w:rPr>
+                <w:rFonts w:eastAsia="Times New Roman" w:cstheme="minorHAnsi"/>
+                <w:color w:val="000000"/>
+                <w:sz w:val="20"/>
+                <w:highlight w:val="lightGray"/>
+                <w:lang w:val="en-US"/>
+              </w:rPr>
+              <w:t>XXXX</w:t>
+            </w:r>
+            <w:r>
+              <w:rPr>
+                <w:rFonts w:eastAsia="Times New Roman" w:cstheme="minorHAnsi"/>
+                <w:color w:val="000000"/>
+                <w:sz w:val="20"/>
+                <w:highlight w:val="lightGray"/>
+              </w:rPr>
+              <w:t xml:space="preserve">, где </w:t>
+            </w:r>
+            <w:r>
+              <w:rPr>
+                <w:rFonts w:eastAsia="Times New Roman" w:cstheme="minorHAnsi"/>
+                <w:color w:val="000000"/>
+                <w:sz w:val="20"/>
+                <w:highlight w:val="lightGray"/>
+                <w:lang w:val="en-US"/>
+              </w:rPr>
+              <w:t>X</w:t>
+            </w:r>
+            <w:r>
+              <w:rPr>
+                <w:rFonts w:eastAsia="Times New Roman" w:cstheme="minorHAnsi"/>
+                <w:color w:val="000000"/>
+                <w:sz w:val="20"/>
+                <w:highlight w:val="lightGray"/>
+              </w:rPr>
+              <w:t xml:space="preserve"> - цифра</w:t>
+            </w:r>
+          </w:p>
+          <w:p>
+            <w:pPr>
+              <w:spacing w:line="0" w:lineRule="atLeast"/>
+              <w:rPr>
+                <w:rFonts w:eastAsia="Times New Roman" w:cstheme="minorHAnsi"/>
+                <w:color w:val="000000"/>
+                <w:sz w:val="20"/>
+                <w:highlight w:val="lightGray"/>
+              </w:rPr>
+            </w:pPr>
+            <w:r>
+              <w:rPr>
+                <w:rFonts w:eastAsia="Times New Roman" w:cstheme="minorHAnsi"/>
+                <w:color w:val="000000"/>
+                <w:sz w:val="20"/>
+                <w:highlight w:val="lightGray"/>
+              </w:rPr>
+              <w:t xml:space="preserve">Ввести срок действия карты в формате </w:t>
+            </w:r>
+            <w:r>
+              <w:rPr>
+                <w:rFonts w:eastAsia="Times New Roman" w:cstheme="minorHAnsi"/>
+                <w:color w:val="000000"/>
+                <w:sz w:val="20"/>
+                <w:highlight w:val="lightGray"/>
+                <w:lang w:val="en-US"/>
+              </w:rPr>
+              <w:t>XX</w:t>
+            </w:r>
+            <w:r>
+              <w:rPr>
+                <w:rFonts w:eastAsia="Times New Roman" w:cstheme="minorHAnsi"/>
+                <w:color w:val="000000"/>
+                <w:sz w:val="20"/>
+                <w:highlight w:val="lightGray"/>
+              </w:rPr>
+              <w:t xml:space="preserve"> </w:t>
+            </w:r>
+            <w:r>
+              <w:rPr>
+                <w:rFonts w:eastAsia="Times New Roman" w:cstheme="minorHAnsi"/>
+                <w:color w:val="000000"/>
+                <w:sz w:val="20"/>
+                <w:highlight w:val="lightGray"/>
+                <w:lang w:val="en-US"/>
+              </w:rPr>
+              <w:t>XX</w:t>
+            </w:r>
+            <w:r>
+              <w:rPr>
+                <w:rFonts w:eastAsia="Times New Roman" w:cstheme="minorHAnsi"/>
+                <w:color w:val="000000"/>
+                <w:sz w:val="20"/>
+                <w:highlight w:val="lightGray"/>
+              </w:rPr>
+              <w:t xml:space="preserve">, где </w:t>
+            </w:r>
+            <w:r>
+              <w:rPr>
+                <w:rFonts w:eastAsia="Times New Roman" w:cstheme="minorHAnsi"/>
+                <w:color w:val="000000"/>
+                <w:sz w:val="20"/>
+                <w:highlight w:val="lightGray"/>
+                <w:lang w:val="en-US"/>
+              </w:rPr>
+              <w:t>X</w:t>
+            </w:r>
+            <w:r>
+              <w:rPr>
+                <w:rFonts w:eastAsia="Times New Roman" w:cstheme="minorHAnsi"/>
+                <w:color w:val="000000"/>
+                <w:sz w:val="20"/>
+                <w:highlight w:val="lightGray"/>
+              </w:rPr>
+              <w:t xml:space="preserve"> - цифра</w:t>
+            </w:r>
+          </w:p>
+          <w:p>
+            <w:pPr>
+              <w:spacing w:line="0" w:lineRule="atLeast"/>
+              <w:rPr>
+                <w:rFonts w:eastAsia="Times New Roman" w:cstheme="minorHAnsi"/>
+                <w:color w:val="000000"/>
+                <w:sz w:val="20"/>
+                <w:highlight w:val="lightGray"/>
+              </w:rPr>
+            </w:pPr>
+            <w:r>
+              <w:rPr>
+                <w:rFonts w:eastAsia="Times New Roman" w:cstheme="minorHAnsi"/>
+                <w:color w:val="000000"/>
+                <w:sz w:val="20"/>
+                <w:highlight w:val="lightGray"/>
+              </w:rPr>
+              <w:t xml:space="preserve">Ввести </w:t>
+            </w:r>
+            <w:r>
+              <w:rPr>
+                <w:rFonts w:eastAsia="Times New Roman" w:cstheme="minorHAnsi"/>
+                <w:color w:val="000000"/>
+                <w:sz w:val="20"/>
+                <w:highlight w:val="lightGray"/>
+                <w:lang w:val="en-US"/>
+              </w:rPr>
+              <w:t>CVC</w:t>
+            </w:r>
+            <w:r>
+              <w:rPr>
+                <w:rFonts w:eastAsia="Times New Roman" w:cstheme="minorHAnsi"/>
+                <w:color w:val="000000"/>
+                <w:sz w:val="20"/>
+                <w:highlight w:val="lightGray"/>
+              </w:rPr>
+              <w:t xml:space="preserve"> код в формате </w:t>
+            </w:r>
+            <w:r>
+              <w:rPr>
+                <w:rFonts w:eastAsia="Times New Roman" w:cstheme="minorHAnsi"/>
+                <w:color w:val="000000"/>
+                <w:sz w:val="20"/>
+                <w:highlight w:val="lightGray"/>
+                <w:lang w:val="en-US"/>
+              </w:rPr>
+              <w:t>XXX</w:t>
+            </w:r>
+            <w:r>
+              <w:rPr>
+                <w:rFonts w:eastAsia="Times New Roman" w:cstheme="minorHAnsi"/>
+                <w:color w:val="000000"/>
+                <w:sz w:val="20"/>
+                <w:highlight w:val="lightGray"/>
+              </w:rPr>
+              <w:t xml:space="preserve">, где </w:t>
+            </w:r>
+            <w:r>
+              <w:rPr>
+                <w:rFonts w:eastAsia="Times New Roman" w:cstheme="minorHAnsi"/>
+                <w:color w:val="000000"/>
+                <w:sz w:val="20"/>
+                <w:highlight w:val="lightGray"/>
+                <w:lang w:val="en-US"/>
+              </w:rPr>
+              <w:t>X</w:t>
+            </w:r>
+            <w:r>
+              <w:rPr>
+                <w:rFonts w:eastAsia="Times New Roman" w:cstheme="minorHAnsi"/>
+                <w:color w:val="000000"/>
+                <w:sz w:val="20"/>
+                <w:highlight w:val="lightGray"/>
+              </w:rPr>
+              <w:t xml:space="preserve"> - цифра</w:t>
+            </w:r>
+          </w:p>
+          <w:p>
+            <w:pPr>
+              <w:spacing w:line="0" w:lineRule="atLeast"/>
+              <w:rPr>
+                <w:rFonts w:eastAsia="Times New Roman" w:cstheme="minorHAnsi"/>
+                <w:color w:val="000000"/>
+                <w:sz w:val="20"/>
+                <w:highlight w:val="lightGray"/>
+              </w:rPr>
+            </w:pPr>
+            <w:r>
+              <w:rPr>
+                <w:rFonts w:eastAsia="Times New Roman" w:cstheme="minorHAnsi"/>
+                <w:color w:val="000000"/>
+                <w:sz w:val="20"/>
+                <w:highlight w:val="lightGray"/>
+              </w:rPr>
+              <w:t>Ввести имя и фамилию, используя буквы латинского алфавита</w:t>
+            </w:r>
+          </w:p>
+          <w:p>
+            <w:pPr>
+              <w:spacing w:line="0" w:lineRule="atLeast"/>
+              <w:rPr>
+                <w:rFonts w:eastAsia="Times New Roman" w:cstheme="minorHAnsi"/>
+                <w:color w:val="000000"/>
+                <w:sz w:val="20"/>
+                <w:highlight w:val="lightGray"/>
+              </w:rPr>
+            </w:pPr>
+            <w:r>
+              <w:rPr>
+                <w:rFonts w:eastAsia="Times New Roman" w:cstheme="minorHAnsi"/>
+                <w:color w:val="000000"/>
+                <w:sz w:val="20"/>
+                <w:highlight w:val="lightGray"/>
+              </w:rPr>
+              <w:t>Нажать «Купить»</w:t>
+            </w:r>
+          </w:p>
+        </w:tc>
+        <w:tc>
+          <w:tcPr>
+            <w:tcW w:w="4565" w:type="dxa"/>
+          </w:tcPr>
+          <w:p>
+            <w:pPr>
+              <w:spacing w:line="0" w:lineRule="atLeast"/>
+              <w:rPr>
+                <w:rFonts w:eastAsia="Times New Roman" w:cstheme="minorHAnsi"/>
+                <w:color w:val="000000"/>
+                <w:sz w:val="20"/>
+                <w:highlight w:val="lightGray"/>
               </w:rPr>
             </w:pPr>
             <w:proofErr w:type="spellStart"/>
@@ -2583,6 +4213,7 @@
                 <w:rFonts w:eastAsia="Times New Roman" w:cstheme="minorHAnsi"/>
                 <w:color w:val="000000"/>
                 <w:sz w:val="20"/>
+                <w:highlight w:val="lightGray"/>
               </w:rPr>
               <w:t>Премиум-аккаунт</w:t>
             </w:r>
@@ -2592,6 +4223,7 @@
                 <w:rFonts w:eastAsia="Times New Roman" w:cstheme="minorHAnsi"/>
                 <w:color w:val="000000"/>
                 <w:sz w:val="20"/>
+                <w:highlight w:val="lightGray"/>
               </w:rPr>
               <w:t xml:space="preserve"> </w:t>
             </w:r>
@@ -2601,6 +4233,7 @@
                 <w:rFonts w:eastAsia="Times New Roman" w:cstheme="minorHAnsi"/>
                 <w:color w:val="000000"/>
                 <w:sz w:val="20"/>
+                <w:highlight w:val="lightGray"/>
               </w:rPr>
               <w:t>куплен</w:t>
             </w:r>
@@ -2611,18 +4244,1250 @@
               <w:spacing w:line="0" w:lineRule="atLeast"/>
               <w:rPr>
                 <w:rFonts w:eastAsia="Times New Roman" w:cstheme="minorHAnsi"/>
-                <w:sz w:val="20"/>
-                <w:szCs w:val="24"/>
-              </w:rPr>
-            </w:pPr>
-            <w:r>
-              <w:rPr>
-                <w:rFonts w:eastAsia="Times New Roman" w:cstheme="minorHAnsi"/>
-                <w:color w:val="000000"/>
-                <w:sz w:val="20"/>
+                <w:color w:val="000000"/>
+                <w:sz w:val="20"/>
+                <w:highlight w:val="lightGray"/>
+              </w:rPr>
+            </w:pPr>
+            <w:r>
+              <w:rPr>
+                <w:rFonts w:eastAsia="Times New Roman" w:cstheme="minorHAnsi"/>
+                <w:color w:val="000000"/>
+                <w:sz w:val="20"/>
+                <w:highlight w:val="lightGray"/>
               </w:rPr>
               <w:t>Доступ к смене цветовой темы предоставлен</w:t>
             </w:r>
+          </w:p>
+        </w:tc>
+      </w:tr>
+    </w:tbl>
+    <w:p>
+      <w:pPr>
+        <w:rPr>
+          <w:b/>
+          <w:sz w:val="24"/>
+          <w:highlight w:val="lightGray"/>
+        </w:rPr>
+      </w:pPr>
+    </w:p>
+    <w:p>
+      <w:pPr>
+        <w:rPr>
+          <w:b/>
+          <w:sz w:val="24"/>
+          <w:highlight w:val="lightGray"/>
+        </w:rPr>
+      </w:pPr>
+      <w:r>
+        <w:rPr>
+          <w:b/>
+          <w:sz w:val="24"/>
+          <w:highlight w:val="lightGray"/>
+        </w:rPr>
+        <w:t xml:space="preserve">Тест кейс «Неудачная покупка </w:t>
+      </w:r>
+      <w:proofErr w:type="spellStart"/>
+      <w:r>
+        <w:rPr>
+          <w:b/>
+          <w:sz w:val="24"/>
+          <w:highlight w:val="lightGray"/>
+        </w:rPr>
+        <w:t>премиум-аккаунта</w:t>
+      </w:r>
+      <w:proofErr w:type="spellEnd"/>
+      <w:r>
+        <w:rPr>
+          <w:b/>
+          <w:sz w:val="24"/>
+          <w:highlight w:val="lightGray"/>
+        </w:rPr>
+        <w:t>»</w:t>
+      </w:r>
+    </w:p>
+    <w:p>
+      <w:pPr>
+        <w:rPr>
+          <w:highlight w:val="lightGray"/>
+        </w:rPr>
+      </w:pPr>
+      <w:r>
+        <w:rPr>
+          <w:highlight w:val="lightGray"/>
+          <w:lang w:val="en-US"/>
+        </w:rPr>
+        <w:t>ID</w:t>
+      </w:r>
+      <w:r>
+        <w:rPr>
+          <w:highlight w:val="lightGray"/>
+        </w:rPr>
+        <w:t xml:space="preserve"> 202</w:t>
+      </w:r>
+    </w:p>
+    <w:p>
+      <w:pPr>
+        <w:rPr>
+          <w:highlight w:val="lightGray"/>
+          <w:u w:val="single"/>
+        </w:rPr>
+      </w:pPr>
+      <w:r>
+        <w:rPr>
+          <w:highlight w:val="lightGray"/>
+          <w:u w:val="single"/>
+        </w:rPr>
+        <w:t>Предусловия</w:t>
+      </w:r>
+    </w:p>
+    <w:p>
+      <w:pPr>
+        <w:rPr>
+          <w:highlight w:val="lightGray"/>
+        </w:rPr>
+      </w:pPr>
+      <w:r>
+        <w:rPr>
+          <w:highlight w:val="lightGray"/>
+        </w:rPr>
+        <w:t>Установить приложение, принять все разрешения, авторизоваться</w:t>
+      </w:r>
+    </w:p>
+    <w:p>
+      <w:pPr>
+        <w:rPr>
+          <w:highlight w:val="lightGray"/>
+          <w:u w:val="single"/>
+        </w:rPr>
+      </w:pPr>
+      <w:r>
+        <w:rPr>
+          <w:highlight w:val="lightGray"/>
+          <w:u w:val="single"/>
+        </w:rPr>
+        <w:t>Шаги</w:t>
+      </w:r>
+    </w:p>
+    <w:tbl>
+      <w:tblPr>
+        <w:tblStyle w:val="a3"/>
+        <w:tblW w:w="0" w:type="auto"/>
+        <w:tblBorders>
+          <w:top w:val="none" w:sz="0" w:space="0" w:color="auto"/>
+          <w:left w:val="none" w:sz="0" w:space="0" w:color="auto"/>
+          <w:bottom w:val="none" w:sz="0" w:space="0" w:color="auto"/>
+          <w:right w:val="none" w:sz="0" w:space="0" w:color="auto"/>
+          <w:insideH w:val="none" w:sz="0" w:space="0" w:color="auto"/>
+          <w:insideV w:val="none" w:sz="0" w:space="0" w:color="auto"/>
+        </w:tblBorders>
+        <w:tblLook w:val="04A0"/>
+      </w:tblPr>
+      <w:tblGrid>
+        <w:gridCol w:w="442"/>
+        <w:gridCol w:w="4564"/>
+        <w:gridCol w:w="4565"/>
+      </w:tblGrid>
+      <w:tr>
+        <w:tc>
+          <w:tcPr>
+            <w:tcW w:w="442" w:type="dxa"/>
+          </w:tcPr>
+          <w:p>
+            <w:pPr>
+              <w:rPr>
+                <w:highlight w:val="lightGray"/>
+                <w:lang w:val="en-US"/>
+              </w:rPr>
+            </w:pPr>
+            <w:r>
+              <w:rPr>
+                <w:highlight w:val="lightGray"/>
+              </w:rPr>
+              <w:t>№</w:t>
+            </w:r>
+          </w:p>
+        </w:tc>
+        <w:tc>
+          <w:tcPr>
+            <w:tcW w:w="4564" w:type="dxa"/>
+          </w:tcPr>
+          <w:p>
+            <w:pPr>
+              <w:rPr>
+                <w:highlight w:val="lightGray"/>
+              </w:rPr>
+            </w:pPr>
+            <w:r>
+              <w:rPr>
+                <w:highlight w:val="lightGray"/>
+              </w:rPr>
+              <w:t>Действие</w:t>
+            </w:r>
+          </w:p>
+        </w:tc>
+        <w:tc>
+          <w:tcPr>
+            <w:tcW w:w="4565" w:type="dxa"/>
+          </w:tcPr>
+          <w:p>
+            <w:pPr>
+              <w:rPr>
+                <w:highlight w:val="lightGray"/>
+              </w:rPr>
+            </w:pPr>
+            <w:r>
+              <w:rPr>
+                <w:highlight w:val="lightGray"/>
+              </w:rPr>
+              <w:t>Ожидаемый результат</w:t>
+            </w:r>
+          </w:p>
+        </w:tc>
+      </w:tr>
+      <w:tr>
+        <w:tc>
+          <w:tcPr>
+            <w:tcW w:w="442" w:type="dxa"/>
+          </w:tcPr>
+          <w:p>
+            <w:pPr>
+              <w:rPr>
+                <w:highlight w:val="lightGray"/>
+              </w:rPr>
+            </w:pPr>
+            <w:r>
+              <w:rPr>
+                <w:highlight w:val="lightGray"/>
+              </w:rPr>
+              <w:t>1</w:t>
+            </w:r>
+          </w:p>
+        </w:tc>
+        <w:tc>
+          <w:tcPr>
+            <w:tcW w:w="4564" w:type="dxa"/>
+          </w:tcPr>
+          <w:p>
+            <w:pPr>
+              <w:rPr>
+                <w:rFonts w:eastAsia="Times New Roman" w:cstheme="minorHAnsi"/>
+                <w:sz w:val="20"/>
+                <w:szCs w:val="24"/>
+                <w:highlight w:val="lightGray"/>
+              </w:rPr>
+            </w:pPr>
+            <w:r>
+              <w:rPr>
+                <w:rFonts w:eastAsia="Times New Roman" w:cstheme="minorHAnsi"/>
+                <w:color w:val="000000"/>
+                <w:sz w:val="20"/>
+                <w:highlight w:val="lightGray"/>
+              </w:rPr>
+              <w:t>Зайти в раздел «Мой статус»</w:t>
+            </w:r>
+          </w:p>
+        </w:tc>
+        <w:tc>
+          <w:tcPr>
+            <w:tcW w:w="4565" w:type="dxa"/>
+          </w:tcPr>
+          <w:p>
+            <w:pPr>
+              <w:rPr>
+                <w:rFonts w:eastAsia="Times New Roman" w:cstheme="minorHAnsi"/>
+                <w:color w:val="000000"/>
+                <w:sz w:val="20"/>
+                <w:highlight w:val="lightGray"/>
+              </w:rPr>
+            </w:pPr>
+            <w:r>
+              <w:rPr>
+                <w:rFonts w:eastAsia="Times New Roman" w:cstheme="minorHAnsi"/>
+                <w:color w:val="000000"/>
+                <w:sz w:val="20"/>
+                <w:highlight w:val="lightGray"/>
+              </w:rPr>
+              <w:t xml:space="preserve">Отображена информация о том, что статус стандартный, и кнопка «Купить </w:t>
+            </w:r>
+            <w:proofErr w:type="spellStart"/>
+            <w:r>
+              <w:rPr>
+                <w:rFonts w:eastAsia="Times New Roman" w:cstheme="minorHAnsi"/>
+                <w:color w:val="000000"/>
+                <w:sz w:val="20"/>
+                <w:highlight w:val="lightGray"/>
+              </w:rPr>
+              <w:t>премиум</w:t>
+            </w:r>
+            <w:proofErr w:type="spellEnd"/>
+            <w:r>
+              <w:rPr>
+                <w:rFonts w:eastAsia="Times New Roman" w:cstheme="minorHAnsi"/>
+                <w:color w:val="000000"/>
+                <w:sz w:val="20"/>
+                <w:highlight w:val="lightGray"/>
+              </w:rPr>
+              <w:t>»</w:t>
+            </w:r>
+          </w:p>
+          <w:p>
+            <w:pPr>
+              <w:rPr>
+                <w:rFonts w:eastAsia="Times New Roman" w:cstheme="minorHAnsi"/>
+                <w:sz w:val="20"/>
+                <w:szCs w:val="24"/>
+                <w:highlight w:val="lightGray"/>
+              </w:rPr>
+            </w:pPr>
+          </w:p>
+        </w:tc>
+      </w:tr>
+      <w:tr>
+        <w:tc>
+          <w:tcPr>
+            <w:tcW w:w="442" w:type="dxa"/>
+          </w:tcPr>
+          <w:p>
+            <w:pPr>
+              <w:rPr>
+                <w:highlight w:val="lightGray"/>
+              </w:rPr>
+            </w:pPr>
+            <w:r>
+              <w:rPr>
+                <w:highlight w:val="lightGray"/>
+              </w:rPr>
+              <w:t>2</w:t>
+            </w:r>
+          </w:p>
+        </w:tc>
+        <w:tc>
+          <w:tcPr>
+            <w:tcW w:w="4564" w:type="dxa"/>
+          </w:tcPr>
+          <w:p>
+            <w:pPr>
+              <w:spacing w:line="0" w:lineRule="atLeast"/>
+              <w:rPr>
+                <w:rFonts w:eastAsia="Times New Roman" w:cstheme="minorHAnsi"/>
+                <w:sz w:val="20"/>
+                <w:szCs w:val="24"/>
+                <w:highlight w:val="lightGray"/>
+              </w:rPr>
+            </w:pPr>
+            <w:r>
+              <w:rPr>
+                <w:rFonts w:eastAsia="Times New Roman" w:cstheme="minorHAnsi"/>
+                <w:color w:val="000000"/>
+                <w:sz w:val="20"/>
+                <w:highlight w:val="lightGray"/>
+              </w:rPr>
+              <w:t xml:space="preserve">Согласиться на покупку </w:t>
+            </w:r>
+            <w:proofErr w:type="spellStart"/>
+            <w:r>
+              <w:rPr>
+                <w:rFonts w:eastAsia="Times New Roman" w:cstheme="minorHAnsi"/>
+                <w:color w:val="000000"/>
+                <w:sz w:val="20"/>
+                <w:highlight w:val="lightGray"/>
+              </w:rPr>
+              <w:t>премиум-аккаунта</w:t>
+            </w:r>
+            <w:proofErr w:type="spellEnd"/>
+            <w:r>
+              <w:rPr>
+                <w:rFonts w:eastAsia="Times New Roman" w:cstheme="minorHAnsi"/>
+                <w:color w:val="000000"/>
+                <w:sz w:val="20"/>
+                <w:highlight w:val="lightGray"/>
+              </w:rPr>
+              <w:t> </w:t>
+            </w:r>
+          </w:p>
+        </w:tc>
+        <w:tc>
+          <w:tcPr>
+            <w:tcW w:w="4565" w:type="dxa"/>
+          </w:tcPr>
+          <w:p>
+            <w:pPr>
+              <w:spacing w:line="0" w:lineRule="atLeast"/>
+              <w:rPr>
+                <w:rFonts w:eastAsia="Times New Roman" w:cstheme="minorHAnsi"/>
+                <w:sz w:val="20"/>
+                <w:szCs w:val="24"/>
+                <w:highlight w:val="lightGray"/>
+              </w:rPr>
+            </w:pPr>
+            <w:r>
+              <w:rPr>
+                <w:rFonts w:eastAsia="Times New Roman" w:cstheme="minorHAnsi"/>
+                <w:sz w:val="20"/>
+                <w:szCs w:val="24"/>
+                <w:highlight w:val="lightGray"/>
+              </w:rPr>
+              <w:t>Отобразилась форма оплаты с полями для ввода данных банковской карты</w:t>
+            </w:r>
+          </w:p>
+          <w:p>
+            <w:pPr>
+              <w:spacing w:line="0" w:lineRule="atLeast"/>
+              <w:rPr>
+                <w:rFonts w:eastAsia="Times New Roman" w:cstheme="minorHAnsi"/>
+                <w:sz w:val="20"/>
+                <w:szCs w:val="24"/>
+                <w:highlight w:val="lightGray"/>
+              </w:rPr>
+            </w:pPr>
+          </w:p>
+        </w:tc>
+      </w:tr>
+      <w:tr>
+        <w:tc>
+          <w:tcPr>
+            <w:tcW w:w="442" w:type="dxa"/>
+          </w:tcPr>
+          <w:p>
+            <w:pPr>
+              <w:rPr>
+                <w:highlight w:val="lightGray"/>
+              </w:rPr>
+            </w:pPr>
+            <w:r>
+              <w:rPr>
+                <w:highlight w:val="lightGray"/>
+              </w:rPr>
+              <w:t>3</w:t>
+            </w:r>
+          </w:p>
+        </w:tc>
+        <w:tc>
+          <w:tcPr>
+            <w:tcW w:w="4564" w:type="dxa"/>
+          </w:tcPr>
+          <w:p>
+            <w:pPr>
+              <w:spacing w:line="0" w:lineRule="atLeast"/>
+              <w:rPr>
+                <w:rFonts w:eastAsia="Times New Roman" w:cstheme="minorHAnsi"/>
+                <w:color w:val="000000"/>
+                <w:sz w:val="20"/>
+                <w:highlight w:val="lightGray"/>
+              </w:rPr>
+            </w:pPr>
+            <w:r>
+              <w:rPr>
+                <w:rFonts w:eastAsia="Times New Roman" w:cstheme="minorHAnsi"/>
+                <w:color w:val="000000"/>
+                <w:sz w:val="20"/>
+                <w:highlight w:val="lightGray"/>
+              </w:rPr>
+              <w:t xml:space="preserve">Ввести </w:t>
+            </w:r>
+            <w:r>
+              <w:rPr>
+                <w:rFonts w:eastAsia="Times New Roman" w:cstheme="minorHAnsi"/>
+                <w:color w:val="000000"/>
+                <w:sz w:val="20"/>
+                <w:highlight w:val="lightGray"/>
+              </w:rPr>
+              <w:t>данные, отличные от формата</w:t>
+            </w:r>
+          </w:p>
+          <w:p>
+            <w:pPr>
+              <w:spacing w:line="0" w:lineRule="atLeast"/>
+              <w:rPr>
+                <w:rFonts w:eastAsia="Times New Roman" w:cstheme="minorHAnsi"/>
+                <w:color w:val="000000"/>
+                <w:sz w:val="20"/>
+                <w:highlight w:val="lightGray"/>
+              </w:rPr>
+            </w:pPr>
+            <w:r>
+              <w:rPr>
+                <w:rFonts w:eastAsia="Times New Roman" w:cstheme="minorHAnsi"/>
+                <w:color w:val="000000"/>
+                <w:sz w:val="20"/>
+                <w:highlight w:val="lightGray"/>
+                <w:lang w:val="en-US"/>
+              </w:rPr>
+              <w:t>XXXX</w:t>
+            </w:r>
+            <w:r>
+              <w:rPr>
+                <w:rFonts w:eastAsia="Times New Roman" w:cstheme="minorHAnsi"/>
+                <w:color w:val="000000"/>
+                <w:sz w:val="20"/>
+                <w:highlight w:val="lightGray"/>
+              </w:rPr>
+              <w:t xml:space="preserve"> </w:t>
+            </w:r>
+            <w:r>
+              <w:rPr>
+                <w:rFonts w:eastAsia="Times New Roman" w:cstheme="minorHAnsi"/>
+                <w:color w:val="000000"/>
+                <w:sz w:val="20"/>
+                <w:highlight w:val="lightGray"/>
+                <w:lang w:val="en-US"/>
+              </w:rPr>
+              <w:t>XXXX</w:t>
+            </w:r>
+            <w:r>
+              <w:rPr>
+                <w:rFonts w:eastAsia="Times New Roman" w:cstheme="minorHAnsi"/>
+                <w:color w:val="000000"/>
+                <w:sz w:val="20"/>
+                <w:highlight w:val="lightGray"/>
+              </w:rPr>
+              <w:t xml:space="preserve"> </w:t>
+            </w:r>
+            <w:r>
+              <w:rPr>
+                <w:rFonts w:eastAsia="Times New Roman" w:cstheme="minorHAnsi"/>
+                <w:color w:val="000000"/>
+                <w:sz w:val="20"/>
+                <w:highlight w:val="lightGray"/>
+                <w:lang w:val="en-US"/>
+              </w:rPr>
+              <w:t>XXXX</w:t>
+            </w:r>
+            <w:r>
+              <w:rPr>
+                <w:rFonts w:eastAsia="Times New Roman" w:cstheme="minorHAnsi"/>
+                <w:color w:val="000000"/>
+                <w:sz w:val="20"/>
+                <w:highlight w:val="lightGray"/>
+              </w:rPr>
+              <w:t xml:space="preserve"> </w:t>
+            </w:r>
+            <w:r>
+              <w:rPr>
+                <w:rFonts w:eastAsia="Times New Roman" w:cstheme="minorHAnsi"/>
+                <w:color w:val="000000"/>
+                <w:sz w:val="20"/>
+                <w:highlight w:val="lightGray"/>
+                <w:lang w:val="en-US"/>
+              </w:rPr>
+              <w:t>XXXX</w:t>
+            </w:r>
+          </w:p>
+          <w:p>
+            <w:pPr>
+              <w:spacing w:line="0" w:lineRule="atLeast"/>
+              <w:rPr>
+                <w:rFonts w:eastAsia="Times New Roman" w:cstheme="minorHAnsi"/>
+                <w:color w:val="000000"/>
+                <w:sz w:val="20"/>
+                <w:highlight w:val="lightGray"/>
+              </w:rPr>
+            </w:pPr>
+            <w:r>
+              <w:rPr>
+                <w:rFonts w:eastAsia="Times New Roman" w:cstheme="minorHAnsi"/>
+                <w:color w:val="000000"/>
+                <w:sz w:val="20"/>
+                <w:highlight w:val="lightGray"/>
+                <w:lang w:val="en-US"/>
+              </w:rPr>
+              <w:t>XX</w:t>
+            </w:r>
+            <w:r>
+              <w:rPr>
+                <w:rFonts w:eastAsia="Times New Roman" w:cstheme="minorHAnsi"/>
+                <w:color w:val="000000"/>
+                <w:sz w:val="20"/>
+                <w:highlight w:val="lightGray"/>
+              </w:rPr>
+              <w:t xml:space="preserve"> </w:t>
+            </w:r>
+            <w:r>
+              <w:rPr>
+                <w:rFonts w:eastAsia="Times New Roman" w:cstheme="minorHAnsi"/>
+                <w:color w:val="000000"/>
+                <w:sz w:val="20"/>
+                <w:highlight w:val="lightGray"/>
+                <w:lang w:val="en-US"/>
+              </w:rPr>
+              <w:t>XX</w:t>
+            </w:r>
+            <w:r>
+              <w:rPr>
+                <w:rFonts w:eastAsia="Times New Roman" w:cstheme="minorHAnsi"/>
+                <w:color w:val="000000"/>
+                <w:sz w:val="20"/>
+                <w:highlight w:val="lightGray"/>
+              </w:rPr>
+              <w:t xml:space="preserve"> </w:t>
+            </w:r>
+            <w:r>
+              <w:rPr>
+                <w:rFonts w:eastAsia="Times New Roman" w:cstheme="minorHAnsi"/>
+                <w:color w:val="000000"/>
+                <w:sz w:val="20"/>
+                <w:highlight w:val="lightGray"/>
+                <w:lang w:val="en-US"/>
+              </w:rPr>
+              <w:t>XXX</w:t>
+            </w:r>
+            <w:r>
+              <w:rPr>
+                <w:rFonts w:eastAsia="Times New Roman" w:cstheme="minorHAnsi"/>
+                <w:color w:val="000000"/>
+                <w:sz w:val="20"/>
+                <w:highlight w:val="lightGray"/>
+              </w:rPr>
+              <w:t xml:space="preserve">, где </w:t>
+            </w:r>
+            <w:r>
+              <w:rPr>
+                <w:rFonts w:eastAsia="Times New Roman" w:cstheme="minorHAnsi"/>
+                <w:color w:val="000000"/>
+                <w:sz w:val="20"/>
+                <w:highlight w:val="lightGray"/>
+                <w:lang w:val="en-US"/>
+              </w:rPr>
+              <w:t>X</w:t>
+            </w:r>
+            <w:r>
+              <w:rPr>
+                <w:rFonts w:eastAsia="Times New Roman" w:cstheme="minorHAnsi"/>
+                <w:color w:val="000000"/>
+                <w:sz w:val="20"/>
+                <w:highlight w:val="lightGray"/>
+              </w:rPr>
+              <w:t xml:space="preserve"> - цифра</w:t>
+            </w:r>
+          </w:p>
+          <w:p>
+            <w:pPr>
+              <w:spacing w:line="0" w:lineRule="atLeast"/>
+              <w:rPr>
+                <w:rFonts w:eastAsia="Times New Roman" w:cstheme="minorHAnsi"/>
+                <w:color w:val="000000"/>
+                <w:sz w:val="20"/>
+                <w:highlight w:val="lightGray"/>
+              </w:rPr>
+            </w:pPr>
+            <w:r>
+              <w:rPr>
+                <w:rFonts w:eastAsia="Times New Roman" w:cstheme="minorHAnsi"/>
+                <w:color w:val="000000"/>
+                <w:sz w:val="20"/>
+                <w:highlight w:val="lightGray"/>
+              </w:rPr>
+              <w:t>Нажать «Купить»</w:t>
+            </w:r>
+          </w:p>
+        </w:tc>
+        <w:tc>
+          <w:tcPr>
+            <w:tcW w:w="4565" w:type="dxa"/>
+          </w:tcPr>
+          <w:p>
+            <w:pPr>
+              <w:spacing w:line="0" w:lineRule="atLeast"/>
+              <w:rPr>
+                <w:rFonts w:eastAsia="Times New Roman" w:cstheme="minorHAnsi"/>
+                <w:color w:val="000000"/>
+                <w:sz w:val="20"/>
+                <w:highlight w:val="lightGray"/>
+              </w:rPr>
+            </w:pPr>
+            <w:r>
+              <w:rPr>
+                <w:rFonts w:eastAsia="Times New Roman" w:cstheme="minorHAnsi"/>
+                <w:color w:val="000000"/>
+                <w:sz w:val="20"/>
+                <w:highlight w:val="lightGray"/>
+              </w:rPr>
+              <w:t xml:space="preserve">Отобразился </w:t>
+            </w:r>
+            <w:proofErr w:type="spellStart"/>
+            <w:r>
+              <w:rPr>
+                <w:rFonts w:eastAsia="Times New Roman" w:cstheme="minorHAnsi"/>
+                <w:color w:val="000000"/>
+                <w:sz w:val="20"/>
+                <w:highlight w:val="lightGray"/>
+              </w:rPr>
+              <w:t>алерт</w:t>
+            </w:r>
+            <w:proofErr w:type="spellEnd"/>
+            <w:r>
+              <w:rPr>
+                <w:rFonts w:eastAsia="Times New Roman" w:cstheme="minorHAnsi"/>
+                <w:color w:val="000000"/>
+                <w:sz w:val="20"/>
+                <w:highlight w:val="lightGray"/>
+              </w:rPr>
+              <w:t xml:space="preserve"> «Введите корректные данные»</w:t>
+            </w:r>
+          </w:p>
+        </w:tc>
+      </w:tr>
+    </w:tbl>
+    <w:p>
+      <w:pPr>
+        <w:rPr>
+          <w:highlight w:val="lightGray"/>
+        </w:rPr>
+      </w:pPr>
+    </w:p>
+    <w:p>
+      <w:pPr>
+        <w:rPr>
+          <w:b/>
+          <w:sz w:val="24"/>
+          <w:highlight w:val="lightGray"/>
+        </w:rPr>
+      </w:pPr>
+      <w:r>
+        <w:rPr>
+          <w:b/>
+          <w:sz w:val="24"/>
+          <w:highlight w:val="lightGray"/>
+        </w:rPr>
+        <w:t>Тест кейс «</w:t>
+      </w:r>
+      <w:r>
+        <w:rPr>
+          <w:b/>
+          <w:sz w:val="24"/>
+          <w:highlight w:val="lightGray"/>
+        </w:rPr>
+        <w:t xml:space="preserve">Отмена покупки </w:t>
+      </w:r>
+      <w:proofErr w:type="spellStart"/>
+      <w:r>
+        <w:rPr>
+          <w:b/>
+          <w:sz w:val="24"/>
+          <w:highlight w:val="lightGray"/>
+        </w:rPr>
+        <w:t>премиум-</w:t>
+      </w:r>
+      <w:r>
+        <w:rPr>
+          <w:b/>
+          <w:sz w:val="24"/>
+          <w:highlight w:val="lightGray"/>
+        </w:rPr>
+        <w:t>аккаунта</w:t>
+      </w:r>
+      <w:proofErr w:type="spellEnd"/>
+      <w:r>
+        <w:rPr>
+          <w:b/>
+          <w:sz w:val="24"/>
+          <w:highlight w:val="lightGray"/>
+        </w:rPr>
+        <w:t>»</w:t>
+      </w:r>
+    </w:p>
+    <w:p>
+      <w:pPr>
+        <w:rPr>
+          <w:highlight w:val="lightGray"/>
+        </w:rPr>
+      </w:pPr>
+      <w:r>
+        <w:rPr>
+          <w:highlight w:val="lightGray"/>
+          <w:lang w:val="en-US"/>
+        </w:rPr>
+        <w:t>ID</w:t>
+      </w:r>
+      <w:r>
+        <w:rPr>
+          <w:highlight w:val="lightGray"/>
+        </w:rPr>
+        <w:t xml:space="preserve"> 203</w:t>
+      </w:r>
+    </w:p>
+    <w:p>
+      <w:pPr>
+        <w:rPr>
+          <w:highlight w:val="lightGray"/>
+          <w:u w:val="single"/>
+        </w:rPr>
+      </w:pPr>
+      <w:r>
+        <w:rPr>
+          <w:highlight w:val="lightGray"/>
+          <w:u w:val="single"/>
+        </w:rPr>
+        <w:t>Предусловия</w:t>
+      </w:r>
+    </w:p>
+    <w:p>
+      <w:pPr>
+        <w:rPr>
+          <w:highlight w:val="lightGray"/>
+        </w:rPr>
+      </w:pPr>
+      <w:r>
+        <w:rPr>
+          <w:highlight w:val="lightGray"/>
+        </w:rPr>
+        <w:t>Установить приложение, принять все разрешения, авторизоваться</w:t>
+      </w:r>
+    </w:p>
+    <w:p>
+      <w:pPr>
+        <w:rPr>
+          <w:highlight w:val="lightGray"/>
+          <w:u w:val="single"/>
+        </w:rPr>
+      </w:pPr>
+      <w:r>
+        <w:rPr>
+          <w:highlight w:val="lightGray"/>
+          <w:u w:val="single"/>
+        </w:rPr>
+        <w:t>Шаги</w:t>
+      </w:r>
+    </w:p>
+    <w:tbl>
+      <w:tblPr>
+        <w:tblStyle w:val="a3"/>
+        <w:tblW w:w="0" w:type="auto"/>
+        <w:tblBorders>
+          <w:top w:val="none" w:sz="0" w:space="0" w:color="auto"/>
+          <w:left w:val="none" w:sz="0" w:space="0" w:color="auto"/>
+          <w:bottom w:val="none" w:sz="0" w:space="0" w:color="auto"/>
+          <w:right w:val="none" w:sz="0" w:space="0" w:color="auto"/>
+          <w:insideH w:val="none" w:sz="0" w:space="0" w:color="auto"/>
+          <w:insideV w:val="none" w:sz="0" w:space="0" w:color="auto"/>
+        </w:tblBorders>
+        <w:tblLook w:val="04A0"/>
+      </w:tblPr>
+      <w:tblGrid>
+        <w:gridCol w:w="442"/>
+        <w:gridCol w:w="4564"/>
+        <w:gridCol w:w="4565"/>
+      </w:tblGrid>
+      <w:tr>
+        <w:tc>
+          <w:tcPr>
+            <w:tcW w:w="442" w:type="dxa"/>
+          </w:tcPr>
+          <w:p>
+            <w:pPr>
+              <w:rPr>
+                <w:highlight w:val="lightGray"/>
+                <w:lang w:val="en-US"/>
+              </w:rPr>
+            </w:pPr>
+            <w:r>
+              <w:rPr>
+                <w:highlight w:val="lightGray"/>
+              </w:rPr>
+              <w:t>№</w:t>
+            </w:r>
+          </w:p>
+        </w:tc>
+        <w:tc>
+          <w:tcPr>
+            <w:tcW w:w="4564" w:type="dxa"/>
+          </w:tcPr>
+          <w:p>
+            <w:pPr>
+              <w:rPr>
+                <w:highlight w:val="lightGray"/>
+              </w:rPr>
+            </w:pPr>
+            <w:r>
+              <w:rPr>
+                <w:highlight w:val="lightGray"/>
+              </w:rPr>
+              <w:t>Действие</w:t>
+            </w:r>
+          </w:p>
+        </w:tc>
+        <w:tc>
+          <w:tcPr>
+            <w:tcW w:w="4565" w:type="dxa"/>
+          </w:tcPr>
+          <w:p>
+            <w:pPr>
+              <w:rPr>
+                <w:highlight w:val="lightGray"/>
+              </w:rPr>
+            </w:pPr>
+            <w:r>
+              <w:rPr>
+                <w:highlight w:val="lightGray"/>
+              </w:rPr>
+              <w:t>Ожидаемый результат</w:t>
+            </w:r>
+          </w:p>
+        </w:tc>
+      </w:tr>
+      <w:tr>
+        <w:tc>
+          <w:tcPr>
+            <w:tcW w:w="442" w:type="dxa"/>
+          </w:tcPr>
+          <w:p>
+            <w:pPr>
+              <w:rPr>
+                <w:highlight w:val="lightGray"/>
+              </w:rPr>
+            </w:pPr>
+            <w:r>
+              <w:rPr>
+                <w:highlight w:val="lightGray"/>
+              </w:rPr>
+              <w:t>1</w:t>
+            </w:r>
+          </w:p>
+        </w:tc>
+        <w:tc>
+          <w:tcPr>
+            <w:tcW w:w="4564" w:type="dxa"/>
+          </w:tcPr>
+          <w:p>
+            <w:pPr>
+              <w:rPr>
+                <w:rFonts w:eastAsia="Times New Roman" w:cstheme="minorHAnsi"/>
+                <w:sz w:val="20"/>
+                <w:szCs w:val="24"/>
+                <w:highlight w:val="lightGray"/>
+              </w:rPr>
+            </w:pPr>
+            <w:r>
+              <w:rPr>
+                <w:rFonts w:eastAsia="Times New Roman" w:cstheme="minorHAnsi"/>
+                <w:color w:val="000000"/>
+                <w:sz w:val="20"/>
+                <w:highlight w:val="lightGray"/>
+              </w:rPr>
+              <w:t>Зайти в раздел «Мой статус»</w:t>
+            </w:r>
+          </w:p>
+        </w:tc>
+        <w:tc>
+          <w:tcPr>
+            <w:tcW w:w="4565" w:type="dxa"/>
+          </w:tcPr>
+          <w:p>
+            <w:pPr>
+              <w:rPr>
+                <w:rFonts w:eastAsia="Times New Roman" w:cstheme="minorHAnsi"/>
+                <w:color w:val="000000"/>
+                <w:sz w:val="20"/>
+                <w:highlight w:val="lightGray"/>
+              </w:rPr>
+            </w:pPr>
+            <w:r>
+              <w:rPr>
+                <w:rFonts w:eastAsia="Times New Roman" w:cstheme="minorHAnsi"/>
+                <w:color w:val="000000"/>
+                <w:sz w:val="20"/>
+                <w:highlight w:val="lightGray"/>
+              </w:rPr>
+              <w:t xml:space="preserve">Отображена информация о том, что статус стандартный, и кнопка «Купить </w:t>
+            </w:r>
+            <w:proofErr w:type="spellStart"/>
+            <w:r>
+              <w:rPr>
+                <w:rFonts w:eastAsia="Times New Roman" w:cstheme="minorHAnsi"/>
+                <w:color w:val="000000"/>
+                <w:sz w:val="20"/>
+                <w:highlight w:val="lightGray"/>
+              </w:rPr>
+              <w:t>премиум</w:t>
+            </w:r>
+            <w:proofErr w:type="spellEnd"/>
+            <w:r>
+              <w:rPr>
+                <w:rFonts w:eastAsia="Times New Roman" w:cstheme="minorHAnsi"/>
+                <w:color w:val="000000"/>
+                <w:sz w:val="20"/>
+                <w:highlight w:val="lightGray"/>
+              </w:rPr>
+              <w:t>»</w:t>
+            </w:r>
+          </w:p>
+          <w:p>
+            <w:pPr>
+              <w:rPr>
+                <w:rFonts w:eastAsia="Times New Roman" w:cstheme="minorHAnsi"/>
+                <w:sz w:val="20"/>
+                <w:szCs w:val="24"/>
+                <w:highlight w:val="lightGray"/>
+              </w:rPr>
+            </w:pPr>
+          </w:p>
+        </w:tc>
+      </w:tr>
+      <w:tr>
+        <w:tc>
+          <w:tcPr>
+            <w:tcW w:w="442" w:type="dxa"/>
+          </w:tcPr>
+          <w:p>
+            <w:pPr>
+              <w:rPr>
+                <w:highlight w:val="lightGray"/>
+              </w:rPr>
+            </w:pPr>
+            <w:r>
+              <w:rPr>
+                <w:highlight w:val="lightGray"/>
+              </w:rPr>
+              <w:lastRenderedPageBreak/>
+              <w:t>2</w:t>
+            </w:r>
+          </w:p>
+        </w:tc>
+        <w:tc>
+          <w:tcPr>
+            <w:tcW w:w="4564" w:type="dxa"/>
+          </w:tcPr>
+          <w:p>
+            <w:pPr>
+              <w:spacing w:line="0" w:lineRule="atLeast"/>
+              <w:rPr>
+                <w:rFonts w:eastAsia="Times New Roman" w:cstheme="minorHAnsi"/>
+                <w:sz w:val="20"/>
+                <w:szCs w:val="24"/>
+                <w:highlight w:val="lightGray"/>
+              </w:rPr>
+            </w:pPr>
+            <w:r>
+              <w:rPr>
+                <w:rFonts w:eastAsia="Times New Roman" w:cstheme="minorHAnsi"/>
+                <w:color w:val="000000"/>
+                <w:sz w:val="20"/>
+                <w:highlight w:val="lightGray"/>
+              </w:rPr>
+              <w:t xml:space="preserve">Согласиться на покупку </w:t>
+            </w:r>
+            <w:proofErr w:type="spellStart"/>
+            <w:r>
+              <w:rPr>
+                <w:rFonts w:eastAsia="Times New Roman" w:cstheme="minorHAnsi"/>
+                <w:color w:val="000000"/>
+                <w:sz w:val="20"/>
+                <w:highlight w:val="lightGray"/>
+              </w:rPr>
+              <w:t>премиум-аккаунта</w:t>
+            </w:r>
+            <w:proofErr w:type="spellEnd"/>
+            <w:r>
+              <w:rPr>
+                <w:rFonts w:eastAsia="Times New Roman" w:cstheme="minorHAnsi"/>
+                <w:color w:val="000000"/>
+                <w:sz w:val="20"/>
+                <w:highlight w:val="lightGray"/>
+              </w:rPr>
+              <w:t> </w:t>
+            </w:r>
+          </w:p>
+        </w:tc>
+        <w:tc>
+          <w:tcPr>
+            <w:tcW w:w="4565" w:type="dxa"/>
+          </w:tcPr>
+          <w:p>
+            <w:pPr>
+              <w:spacing w:line="0" w:lineRule="atLeast"/>
+              <w:rPr>
+                <w:rFonts w:eastAsia="Times New Roman" w:cstheme="minorHAnsi"/>
+                <w:sz w:val="20"/>
+                <w:szCs w:val="24"/>
+                <w:highlight w:val="lightGray"/>
+              </w:rPr>
+            </w:pPr>
+            <w:r>
+              <w:rPr>
+                <w:rFonts w:eastAsia="Times New Roman" w:cstheme="minorHAnsi"/>
+                <w:sz w:val="20"/>
+                <w:szCs w:val="24"/>
+                <w:highlight w:val="lightGray"/>
+              </w:rPr>
+              <w:t>Отобразилась форма оплаты с полями для ввода данных банковской карты</w:t>
+            </w:r>
+          </w:p>
+          <w:p>
+            <w:pPr>
+              <w:spacing w:line="0" w:lineRule="atLeast"/>
+              <w:rPr>
+                <w:rFonts w:eastAsia="Times New Roman" w:cstheme="minorHAnsi"/>
+                <w:sz w:val="20"/>
+                <w:szCs w:val="24"/>
+                <w:highlight w:val="lightGray"/>
+              </w:rPr>
+            </w:pPr>
+          </w:p>
+        </w:tc>
+      </w:tr>
+      <w:tr>
+        <w:tc>
+          <w:tcPr>
+            <w:tcW w:w="442" w:type="dxa"/>
+          </w:tcPr>
+          <w:p>
+            <w:pPr>
+              <w:rPr>
+                <w:highlight w:val="lightGray"/>
+              </w:rPr>
+            </w:pPr>
+            <w:r>
+              <w:rPr>
+                <w:highlight w:val="lightGray"/>
+              </w:rPr>
+              <w:t>3</w:t>
+            </w:r>
+          </w:p>
+        </w:tc>
+        <w:tc>
+          <w:tcPr>
+            <w:tcW w:w="4564" w:type="dxa"/>
+          </w:tcPr>
+          <w:p>
+            <w:pPr>
+              <w:spacing w:line="0" w:lineRule="atLeast"/>
+              <w:rPr>
+                <w:rFonts w:eastAsia="Times New Roman" w:cstheme="minorHAnsi"/>
+                <w:color w:val="000000"/>
+                <w:sz w:val="20"/>
+                <w:highlight w:val="lightGray"/>
+              </w:rPr>
+            </w:pPr>
+            <w:r>
+              <w:rPr>
+                <w:rFonts w:eastAsia="Times New Roman" w:cstheme="minorHAnsi"/>
+                <w:color w:val="000000"/>
+                <w:sz w:val="20"/>
+                <w:highlight w:val="lightGray"/>
+              </w:rPr>
+              <w:t xml:space="preserve">Ввести </w:t>
+            </w:r>
+            <w:r>
+              <w:rPr>
+                <w:rFonts w:eastAsia="Times New Roman" w:cstheme="minorHAnsi"/>
+                <w:color w:val="000000"/>
+                <w:sz w:val="20"/>
+                <w:highlight w:val="lightGray"/>
+              </w:rPr>
+              <w:t>данные</w:t>
+            </w:r>
+          </w:p>
+          <w:p>
+            <w:pPr>
+              <w:spacing w:line="0" w:lineRule="atLeast"/>
+              <w:rPr>
+                <w:rFonts w:eastAsia="Times New Roman" w:cstheme="minorHAnsi"/>
+                <w:color w:val="000000"/>
+                <w:sz w:val="20"/>
+                <w:highlight w:val="lightGray"/>
+              </w:rPr>
+            </w:pPr>
+            <w:r>
+              <w:rPr>
+                <w:rFonts w:eastAsia="Times New Roman" w:cstheme="minorHAnsi"/>
+                <w:color w:val="000000"/>
+                <w:sz w:val="20"/>
+                <w:highlight w:val="lightGray"/>
+              </w:rPr>
+              <w:t>Нажать «</w:t>
+            </w:r>
+            <w:r>
+              <w:rPr>
+                <w:rFonts w:eastAsia="Times New Roman" w:cstheme="minorHAnsi"/>
+                <w:color w:val="000000"/>
+                <w:sz w:val="20"/>
+                <w:highlight w:val="lightGray"/>
+              </w:rPr>
+              <w:t>Отменить</w:t>
+            </w:r>
+            <w:r>
+              <w:rPr>
+                <w:rFonts w:eastAsia="Times New Roman" w:cstheme="minorHAnsi"/>
+                <w:color w:val="000000"/>
+                <w:sz w:val="20"/>
+                <w:highlight w:val="lightGray"/>
+              </w:rPr>
+              <w:t>»</w:t>
+            </w:r>
+          </w:p>
+          <w:p>
+            <w:pPr>
+              <w:spacing w:line="0" w:lineRule="atLeast"/>
+              <w:rPr>
+                <w:rFonts w:eastAsia="Times New Roman" w:cstheme="minorHAnsi"/>
+                <w:color w:val="000000"/>
+                <w:sz w:val="20"/>
+                <w:highlight w:val="lightGray"/>
+              </w:rPr>
+            </w:pPr>
+            <w:r>
+              <w:rPr>
+                <w:rFonts w:eastAsia="Times New Roman" w:cstheme="minorHAnsi"/>
+                <w:color w:val="000000"/>
+                <w:sz w:val="20"/>
+                <w:highlight w:val="lightGray"/>
+              </w:rPr>
+              <w:t>Зайти в раздел «Мой статус»</w:t>
+            </w:r>
+          </w:p>
+        </w:tc>
+        <w:tc>
+          <w:tcPr>
+            <w:tcW w:w="4565" w:type="dxa"/>
+          </w:tcPr>
+          <w:p>
+            <w:pPr>
+              <w:rPr>
+                <w:rFonts w:eastAsia="Times New Roman" w:cstheme="minorHAnsi"/>
+                <w:color w:val="000000"/>
+                <w:sz w:val="20"/>
+              </w:rPr>
+            </w:pPr>
+            <w:r>
+              <w:rPr>
+                <w:rFonts w:eastAsia="Times New Roman" w:cstheme="minorHAnsi"/>
+                <w:color w:val="000000"/>
+                <w:sz w:val="20"/>
+                <w:highlight w:val="lightGray"/>
+              </w:rPr>
+              <w:t xml:space="preserve">Отображена информация о том, что статус стандартный, и кнопка «Купить </w:t>
+            </w:r>
+            <w:proofErr w:type="spellStart"/>
+            <w:r>
+              <w:rPr>
+                <w:rFonts w:eastAsia="Times New Roman" w:cstheme="minorHAnsi"/>
+                <w:color w:val="000000"/>
+                <w:sz w:val="20"/>
+                <w:highlight w:val="lightGray"/>
+              </w:rPr>
+              <w:t>премиум</w:t>
+            </w:r>
+            <w:proofErr w:type="spellEnd"/>
+            <w:r>
+              <w:rPr>
+                <w:rFonts w:eastAsia="Times New Roman" w:cstheme="minorHAnsi"/>
+                <w:color w:val="000000"/>
+                <w:sz w:val="20"/>
+                <w:highlight w:val="lightGray"/>
+              </w:rPr>
+              <w:t>»</w:t>
+            </w:r>
+          </w:p>
+          <w:p>
+            <w:pPr>
+              <w:spacing w:line="0" w:lineRule="atLeast"/>
+              <w:rPr>
+                <w:rFonts w:eastAsia="Times New Roman" w:cstheme="minorHAnsi"/>
+                <w:color w:val="000000"/>
+                <w:sz w:val="20"/>
+              </w:rPr>
+            </w:pPr>
           </w:p>
         </w:tc>
       </w:tr>
@@ -3518,7 +6383,6 @@
           <w:b/>
           <w:sz w:val="24"/>
         </w:rPr>
-        <w:lastRenderedPageBreak/>
         <w:t>Тест кейс «</w:t>
       </w:r>
       <w:r>
@@ -3570,6 +6434,7 @@
         <w:rPr>
           <w:u w:val="single"/>
         </w:rPr>
+        <w:lastRenderedPageBreak/>
         <w:t>Предусловия</w:t>
       </w:r>
     </w:p>
@@ -4550,32 +7415,32 @@
     </w:p>
     <w:p>
       <w:r>
+        <w:t xml:space="preserve">Установить приложение, принять все разрешения, авторизоваться, </w:t>
+      </w:r>
+      <w:r>
+        <w:t>выбрать вариант работы алгоритма «автоматически</w:t>
+      </w:r>
+      <w:r>
+        <w:t>й</w:t>
+      </w:r>
+      <w:r>
+        <w:t>»</w:t>
+      </w:r>
+      <w:r>
+        <w:t xml:space="preserve"> для режима «во время мероприятий»</w:t>
+      </w:r>
+    </w:p>
+    <w:p>
+      <w:pPr>
+        <w:rPr>
+          <w:u w:val="single"/>
+        </w:rPr>
+      </w:pPr>
+      <w:r>
+        <w:rPr>
+          <w:u w:val="single"/>
+        </w:rPr>
         <w:lastRenderedPageBreak/>
-        <w:t xml:space="preserve">Установить приложение, принять все разрешения, авторизоваться, </w:t>
-      </w:r>
-      <w:r>
-        <w:t>выбрать вариант работы алгоритма «автоматически</w:t>
-      </w:r>
-      <w:r>
-        <w:t>й</w:t>
-      </w:r>
-      <w:r>
-        <w:t>»</w:t>
-      </w:r>
-      <w:r>
-        <w:t xml:space="preserve"> для режима «во время мероприятий»</w:t>
-      </w:r>
-    </w:p>
-    <w:p>
-      <w:pPr>
-        <w:rPr>
-          <w:u w:val="single"/>
-        </w:rPr>
-      </w:pPr>
-      <w:r>
-        <w:rPr>
-          <w:u w:val="single"/>
-        </w:rPr>
         <w:t>Шаги</w:t>
       </w:r>
     </w:p>
@@ -5542,23 +8407,23 @@
     </w:p>
     <w:p>
       <w:r>
+        <w:t xml:space="preserve">Установить приложение, принять все разрешения, авторизоваться, </w:t>
+      </w:r>
+      <w:r>
+        <w:t>выбрать вариант работы алгоритма «ручной»</w:t>
+      </w:r>
+    </w:p>
+    <w:p>
+      <w:pPr>
+        <w:rPr>
+          <w:u w:val="single"/>
+        </w:rPr>
+      </w:pPr>
+      <w:r>
+        <w:rPr>
+          <w:u w:val="single"/>
+        </w:rPr>
         <w:lastRenderedPageBreak/>
-        <w:t xml:space="preserve">Установить приложение, принять все разрешения, авторизоваться, </w:t>
-      </w:r>
-      <w:r>
-        <w:t>выбрать вариант работы алгоритма «ручной»</w:t>
-      </w:r>
-    </w:p>
-    <w:p>
-      <w:pPr>
-        <w:rPr>
-          <w:u w:val="single"/>
-        </w:rPr>
-      </w:pPr>
-      <w:r>
-        <w:rPr>
-          <w:u w:val="single"/>
-        </w:rPr>
         <w:t>Шаги</w:t>
       </w:r>
     </w:p>
@@ -6712,16 +9577,7 @@
                 <w:color w:val="000000"/>
                 <w:sz w:val="20"/>
               </w:rPr>
-              <w:t xml:space="preserve">отклонения звонка и иконка </w:t>
-            </w:r>
-            <w:r>
-              <w:rPr>
-                <w:rFonts w:eastAsia="Times New Roman" w:cstheme="minorHAnsi"/>
-                <w:color w:val="000000"/>
-                <w:sz w:val="20"/>
-              </w:rPr>
-              <w:lastRenderedPageBreak/>
-              <w:t>приложения</w:t>
+              <w:t>отклонения звонка и иконка приложения</w:t>
             </w:r>
           </w:p>
           <w:p>
@@ -6743,53 +9599,61 @@
           </w:tcPr>
           <w:p>
             <w:r>
+              <w:t>2</w:t>
+            </w:r>
+          </w:p>
+        </w:tc>
+        <w:tc>
+          <w:tcPr>
+            <w:tcW w:w="4564" w:type="dxa"/>
+          </w:tcPr>
+          <w:p>
+            <w:pPr>
+              <w:spacing w:line="0" w:lineRule="atLeast"/>
+              <w:rPr>
+                <w:rFonts w:eastAsia="Times New Roman" w:cstheme="minorHAnsi"/>
+                <w:sz w:val="20"/>
+                <w:szCs w:val="24"/>
+              </w:rPr>
+            </w:pPr>
+            <w:r>
+              <w:rPr>
+                <w:rFonts w:eastAsia="Times New Roman" w:cstheme="minorHAnsi"/>
+                <w:color w:val="000000"/>
+                <w:sz w:val="20"/>
+              </w:rPr>
+              <w:t>Нажать на иконку приложения</w:t>
+            </w:r>
+          </w:p>
+        </w:tc>
+        <w:tc>
+          <w:tcPr>
+            <w:tcW w:w="4565" w:type="dxa"/>
+          </w:tcPr>
+          <w:p>
+            <w:pPr>
+              <w:rPr>
+                <w:rFonts w:eastAsia="Times New Roman" w:cstheme="minorHAnsi"/>
+                <w:color w:val="000000"/>
+                <w:sz w:val="20"/>
+              </w:rPr>
+            </w:pPr>
+            <w:r>
+              <w:rPr>
+                <w:rFonts w:eastAsia="Times New Roman" w:cstheme="minorHAnsi"/>
+                <w:color w:val="000000"/>
+                <w:sz w:val="20"/>
+              </w:rPr>
+              <w:t xml:space="preserve">Отобразилось окно для выбора времени начала </w:t>
+            </w:r>
+            <w:r>
+              <w:rPr>
+                <w:rFonts w:eastAsia="Times New Roman" w:cstheme="minorHAnsi"/>
+                <w:color w:val="000000"/>
+                <w:sz w:val="20"/>
+              </w:rPr>
               <w:lastRenderedPageBreak/>
-              <w:t>2</w:t>
-            </w:r>
-          </w:p>
-        </w:tc>
-        <w:tc>
-          <w:tcPr>
-            <w:tcW w:w="4564" w:type="dxa"/>
-          </w:tcPr>
-          <w:p>
-            <w:pPr>
-              <w:spacing w:line="0" w:lineRule="atLeast"/>
-              <w:rPr>
-                <w:rFonts w:eastAsia="Times New Roman" w:cstheme="minorHAnsi"/>
-                <w:sz w:val="20"/>
-                <w:szCs w:val="24"/>
-              </w:rPr>
-            </w:pPr>
-            <w:r>
-              <w:rPr>
-                <w:rFonts w:eastAsia="Times New Roman" w:cstheme="minorHAnsi"/>
-                <w:color w:val="000000"/>
-                <w:sz w:val="20"/>
-              </w:rPr>
-              <w:t>Нажать на иконку приложения</w:t>
-            </w:r>
-          </w:p>
-        </w:tc>
-        <w:tc>
-          <w:tcPr>
-            <w:tcW w:w="4565" w:type="dxa"/>
-          </w:tcPr>
-          <w:p>
-            <w:pPr>
-              <w:rPr>
-                <w:rFonts w:eastAsia="Times New Roman" w:cstheme="minorHAnsi"/>
-                <w:color w:val="000000"/>
-                <w:sz w:val="20"/>
-              </w:rPr>
-            </w:pPr>
-            <w:r>
-              <w:rPr>
-                <w:rFonts w:eastAsia="Times New Roman" w:cstheme="minorHAnsi"/>
-                <w:color w:val="000000"/>
-                <w:sz w:val="20"/>
-              </w:rPr>
-              <w:t>Отобразилось окно для выбора времени начала встречи (для отложенного звонка)</w:t>
+              <w:t>встречи (для отложенного звонка)</w:t>
             </w:r>
           </w:p>
           <w:p>
@@ -6810,6 +9674,7 @@
           </w:tcPr>
           <w:p>
             <w:r>
+              <w:lastRenderedPageBreak/>
               <w:t>3</w:t>
             </w:r>
           </w:p>
@@ -7590,7 +10455,6 @@
     </w:p>
     <w:p>
       <w:r>
-        <w:lastRenderedPageBreak/>
         <w:t>Установить приложение</w:t>
       </w:r>
       <w:r>
@@ -7652,6 +10516,7 @@
               </w:rPr>
             </w:pPr>
             <w:r>
+              <w:lastRenderedPageBreak/>
               <w:t>№</w:t>
             </w:r>
           </w:p>
@@ -8522,16 +11387,16 @@
     </w:lvl>
   </w:abstractNum>
   <w:abstractNum w:abstractNumId="2">
-    <w:nsid w:val="29CF1BB0"/>
+    <w:nsid w:val="27B03685"/>
     <w:multiLevelType w:val="hybridMultilevel"/>
-    <w:tmpl w:val="EF261690"/>
+    <w:tmpl w:val="A1A2739A"/>
     <w:lvl w:ilvl="0" w:tplc="04190001">
       <w:start w:val="1"/>
       <w:numFmt w:val="bullet"/>
       <w:lvlText w:val=""/>
       <w:lvlJc w:val="left"/>
       <w:pPr>
-        <w:ind w:left="360" w:hanging="360"/>
+        <w:ind w:left="720" w:hanging="360"/>
       </w:pPr>
       <w:rPr>
         <w:rFonts w:ascii="Symbol" w:hAnsi="Symbol" w:hint="default"/>
@@ -8543,7 +11408,7 @@
       <w:lvlText w:val="o"/>
       <w:lvlJc w:val="left"/>
       <w:pPr>
-        <w:ind w:left="1080" w:hanging="360"/>
+        <w:ind w:left="1440" w:hanging="360"/>
       </w:pPr>
       <w:rPr>
         <w:rFonts w:ascii="Courier New" w:hAnsi="Courier New" w:cs="Courier New" w:hint="default"/>
@@ -8555,7 +11420,7 @@
       <w:lvlText w:val=""/>
       <w:lvlJc w:val="left"/>
       <w:pPr>
-        <w:ind w:left="1800" w:hanging="360"/>
+        <w:ind w:left="2160" w:hanging="360"/>
       </w:pPr>
       <w:rPr>
         <w:rFonts w:ascii="Wingdings" w:hAnsi="Wingdings" w:hint="default"/>
@@ -8567,7 +11432,7 @@
       <w:lvlText w:val=""/>
       <w:lvlJc w:val="left"/>
       <w:pPr>
-        <w:ind w:left="2520" w:hanging="360"/>
+        <w:ind w:left="2880" w:hanging="360"/>
       </w:pPr>
       <w:rPr>
         <w:rFonts w:ascii="Symbol" w:hAnsi="Symbol" w:hint="default"/>
@@ -8579,7 +11444,7 @@
       <w:lvlText w:val="o"/>
       <w:lvlJc w:val="left"/>
       <w:pPr>
-        <w:ind w:left="3240" w:hanging="360"/>
+        <w:ind w:left="3600" w:hanging="360"/>
       </w:pPr>
       <w:rPr>
         <w:rFonts w:ascii="Courier New" w:hAnsi="Courier New" w:cs="Courier New" w:hint="default"/>
@@ -8591,7 +11456,7 @@
       <w:lvlText w:val=""/>
       <w:lvlJc w:val="left"/>
       <w:pPr>
-        <w:ind w:left="3960" w:hanging="360"/>
+        <w:ind w:left="4320" w:hanging="360"/>
       </w:pPr>
       <w:rPr>
         <w:rFonts w:ascii="Wingdings" w:hAnsi="Wingdings" w:hint="default"/>
@@ -8603,7 +11468,7 @@
       <w:lvlText w:val=""/>
       <w:lvlJc w:val="left"/>
       <w:pPr>
-        <w:ind w:left="4680" w:hanging="360"/>
+        <w:ind w:left="5040" w:hanging="360"/>
       </w:pPr>
       <w:rPr>
         <w:rFonts w:ascii="Symbol" w:hAnsi="Symbol" w:hint="default"/>
@@ -8615,7 +11480,7 @@
       <w:lvlText w:val="o"/>
       <w:lvlJc w:val="left"/>
       <w:pPr>
-        <w:ind w:left="5400" w:hanging="360"/>
+        <w:ind w:left="5760" w:hanging="360"/>
       </w:pPr>
       <w:rPr>
         <w:rFonts w:ascii="Courier New" w:hAnsi="Courier New" w:cs="Courier New" w:hint="default"/>
@@ -8627,7 +11492,7 @@
       <w:lvlText w:val=""/>
       <w:lvlJc w:val="left"/>
       <w:pPr>
-        <w:ind w:left="6120" w:hanging="360"/>
+        <w:ind w:left="6480" w:hanging="360"/>
       </w:pPr>
       <w:rPr>
         <w:rFonts w:ascii="Wingdings" w:hAnsi="Wingdings" w:hint="default"/>
@@ -8635,9 +11500,9 @@
     </w:lvl>
   </w:abstractNum>
   <w:abstractNum w:abstractNumId="3">
-    <w:nsid w:val="419240AA"/>
+    <w:nsid w:val="29CF1BB0"/>
     <w:multiLevelType w:val="hybridMultilevel"/>
-    <w:tmpl w:val="1BD87592"/>
+    <w:tmpl w:val="EF261690"/>
     <w:lvl w:ilvl="0" w:tplc="04190001">
       <w:start w:val="1"/>
       <w:numFmt w:val="bullet"/>
@@ -8748,9 +11613,9 @@
     </w:lvl>
   </w:abstractNum>
   <w:abstractNum w:abstractNumId="4">
-    <w:nsid w:val="47B2309C"/>
+    <w:nsid w:val="419240AA"/>
     <w:multiLevelType w:val="hybridMultilevel"/>
-    <w:tmpl w:val="1026EB4E"/>
+    <w:tmpl w:val="1BD87592"/>
     <w:lvl w:ilvl="0" w:tplc="04190001">
       <w:start w:val="1"/>
       <w:numFmt w:val="bullet"/>
@@ -8861,9 +11726,9 @@
     </w:lvl>
   </w:abstractNum>
   <w:abstractNum w:abstractNumId="5">
-    <w:nsid w:val="7BA9483D"/>
+    <w:nsid w:val="47B2309C"/>
     <w:multiLevelType w:val="hybridMultilevel"/>
-    <w:tmpl w:val="41548660"/>
+    <w:tmpl w:val="1026EB4E"/>
     <w:lvl w:ilvl="0" w:tplc="04190001">
       <w:start w:val="1"/>
       <w:numFmt w:val="bullet"/>
@@ -8974,9 +11839,9 @@
     </w:lvl>
   </w:abstractNum>
   <w:abstractNum w:abstractNumId="6">
-    <w:nsid w:val="7D852B39"/>
+    <w:nsid w:val="7BA9483D"/>
     <w:multiLevelType w:val="hybridMultilevel"/>
-    <w:tmpl w:val="B2644298"/>
+    <w:tmpl w:val="41548660"/>
     <w:lvl w:ilvl="0" w:tplc="04190001">
       <w:start w:val="1"/>
       <w:numFmt w:val="bullet"/>
@@ -9086,26 +11951,142 @@
       </w:rPr>
     </w:lvl>
   </w:abstractNum>
+  <w:abstractNum w:abstractNumId="7">
+    <w:nsid w:val="7D852B39"/>
+    <w:multiLevelType w:val="hybridMultilevel"/>
+    <w:tmpl w:val="B2644298"/>
+    <w:lvl w:ilvl="0" w:tplc="04190001">
+      <w:start w:val="1"/>
+      <w:numFmt w:val="bullet"/>
+      <w:lvlText w:val=""/>
+      <w:lvlJc w:val="left"/>
+      <w:pPr>
+        <w:ind w:left="360" w:hanging="360"/>
+      </w:pPr>
+      <w:rPr>
+        <w:rFonts w:ascii="Symbol" w:hAnsi="Symbol" w:hint="default"/>
+      </w:rPr>
+    </w:lvl>
+    <w:lvl w:ilvl="1" w:tplc="04190003" w:tentative="1">
+      <w:start w:val="1"/>
+      <w:numFmt w:val="bullet"/>
+      <w:lvlText w:val="o"/>
+      <w:lvlJc w:val="left"/>
+      <w:pPr>
+        <w:ind w:left="1080" w:hanging="360"/>
+      </w:pPr>
+      <w:rPr>
+        <w:rFonts w:ascii="Courier New" w:hAnsi="Courier New" w:cs="Courier New" w:hint="default"/>
+      </w:rPr>
+    </w:lvl>
+    <w:lvl w:ilvl="2" w:tplc="04190005" w:tentative="1">
+      <w:start w:val="1"/>
+      <w:numFmt w:val="bullet"/>
+      <w:lvlText w:val=""/>
+      <w:lvlJc w:val="left"/>
+      <w:pPr>
+        <w:ind w:left="1800" w:hanging="360"/>
+      </w:pPr>
+      <w:rPr>
+        <w:rFonts w:ascii="Wingdings" w:hAnsi="Wingdings" w:hint="default"/>
+      </w:rPr>
+    </w:lvl>
+    <w:lvl w:ilvl="3" w:tplc="04190001" w:tentative="1">
+      <w:start w:val="1"/>
+      <w:numFmt w:val="bullet"/>
+      <w:lvlText w:val=""/>
+      <w:lvlJc w:val="left"/>
+      <w:pPr>
+        <w:ind w:left="2520" w:hanging="360"/>
+      </w:pPr>
+      <w:rPr>
+        <w:rFonts w:ascii="Symbol" w:hAnsi="Symbol" w:hint="default"/>
+      </w:rPr>
+    </w:lvl>
+    <w:lvl w:ilvl="4" w:tplc="04190003" w:tentative="1">
+      <w:start w:val="1"/>
+      <w:numFmt w:val="bullet"/>
+      <w:lvlText w:val="o"/>
+      <w:lvlJc w:val="left"/>
+      <w:pPr>
+        <w:ind w:left="3240" w:hanging="360"/>
+      </w:pPr>
+      <w:rPr>
+        <w:rFonts w:ascii="Courier New" w:hAnsi="Courier New" w:cs="Courier New" w:hint="default"/>
+      </w:rPr>
+    </w:lvl>
+    <w:lvl w:ilvl="5" w:tplc="04190005" w:tentative="1">
+      <w:start w:val="1"/>
+      <w:numFmt w:val="bullet"/>
+      <w:lvlText w:val=""/>
+      <w:lvlJc w:val="left"/>
+      <w:pPr>
+        <w:ind w:left="3960" w:hanging="360"/>
+      </w:pPr>
+      <w:rPr>
+        <w:rFonts w:ascii="Wingdings" w:hAnsi="Wingdings" w:hint="default"/>
+      </w:rPr>
+    </w:lvl>
+    <w:lvl w:ilvl="6" w:tplc="04190001" w:tentative="1">
+      <w:start w:val="1"/>
+      <w:numFmt w:val="bullet"/>
+      <w:lvlText w:val=""/>
+      <w:lvlJc w:val="left"/>
+      <w:pPr>
+        <w:ind w:left="4680" w:hanging="360"/>
+      </w:pPr>
+      <w:rPr>
+        <w:rFonts w:ascii="Symbol" w:hAnsi="Symbol" w:hint="default"/>
+      </w:rPr>
+    </w:lvl>
+    <w:lvl w:ilvl="7" w:tplc="04190003" w:tentative="1">
+      <w:start w:val="1"/>
+      <w:numFmt w:val="bullet"/>
+      <w:lvlText w:val="o"/>
+      <w:lvlJc w:val="left"/>
+      <w:pPr>
+        <w:ind w:left="5400" w:hanging="360"/>
+      </w:pPr>
+      <w:rPr>
+        <w:rFonts w:ascii="Courier New" w:hAnsi="Courier New" w:cs="Courier New" w:hint="default"/>
+      </w:rPr>
+    </w:lvl>
+    <w:lvl w:ilvl="8" w:tplc="04190005" w:tentative="1">
+      <w:start w:val="1"/>
+      <w:numFmt w:val="bullet"/>
+      <w:lvlText w:val=""/>
+      <w:lvlJc w:val="left"/>
+      <w:pPr>
+        <w:ind w:left="6120" w:hanging="360"/>
+      </w:pPr>
+      <w:rPr>
+        <w:rFonts w:ascii="Wingdings" w:hAnsi="Wingdings" w:hint="default"/>
+      </w:rPr>
+    </w:lvl>
+  </w:abstractNum>
   <w:num w:numId="1">
     <w:abstractNumId w:val="0"/>
   </w:num>
   <w:num w:numId="2">
-    <w:abstractNumId w:val="3"/>
+    <w:abstractNumId w:val="4"/>
   </w:num>
   <w:num w:numId="3">
-    <w:abstractNumId w:val="4"/>
+    <w:abstractNumId w:val="5"/>
   </w:num>
   <w:num w:numId="4">
-    <w:abstractNumId w:val="2"/>
+    <w:abstractNumId w:val="3"/>
   </w:num>
   <w:num w:numId="5">
     <w:abstractNumId w:val="1"/>
   </w:num>
   <w:num w:numId="6">
+    <w:abstractNumId w:val="7"/>
+  </w:num>
+  <w:num w:numId="7">
     <w:abstractNumId w:val="6"/>
   </w:num>
-  <w:num w:numId="7">
-    <w:abstractNumId w:val="5"/>
+  <w:num w:numId="8">
+    <w:abstractNumId w:val="2"/>
   </w:num>
 </w:numbering>
 </file>

</xml_diff>